<commit_message>
little changes in mysql and js notes
</commit_message>
<xml_diff>
--- a/instruments/WordPress.docx
+++ b/instruments/WordPress.docx
@@ -4,100 +4,136 @@
   <w:body>
     <w:p>
       <w:pPr>
-        <w:pStyle w:val="1"/>
-        <w:numPr>
-          <w:ilvl w:val="0"/>
-          <w:numId w:val="0"/>
-        </w:numPr>
-        <w:ind w:left="1440" w:hanging="720"/>
-        <w:jc w:val="left"/>
-        <w:rPr>
-          <w:color w:val="0070C0"/>
-        </w:rPr>
-      </w:pPr>
-      <w:r>
-        <w:rPr>
-          <w:color w:val="0070C0"/>
-        </w:rPr>
-        <w:t>WORDPRESS (выжимка из сайта кодекса)</w:t>
-      </w:r>
-    </w:p>
-    <w:p/>
-    <w:p>
-      <w:pPr>
-        <w:pStyle w:val="1"/>
-      </w:pPr>
-      <w:r>
-        <w:t>АДМИНПАНЕЛЬ</w:t>
-      </w:r>
-    </w:p>
-    <w:p>
-      <w:pPr>
-        <w:pStyle w:val="a0"/>
-        <w:jc w:val="center"/>
-      </w:pPr>
-      <w:r>
-        <w:t xml:space="preserve">Попасть в админпанель можно по адресу </w:t>
-      </w:r>
-      <w:r>
-        <w:rPr>
-          <w:b/>
-        </w:rPr>
-        <w:t>сайт/</w:t>
-      </w:r>
-      <w:r>
-        <w:rPr>
-          <w:b/>
-          <w:lang w:val="en-US"/>
-        </w:rPr>
-        <w:t>wp</w:t>
-      </w:r>
-      <w:r>
-        <w:rPr>
-          <w:b/>
-        </w:rPr>
-        <w:t>-</w:t>
-      </w:r>
-      <w:r>
-        <w:rPr>
-          <w:b/>
-          <w:lang w:val="en-US"/>
-        </w:rPr>
-        <w:t>admin</w:t>
-      </w:r>
-      <w:r>
-        <w:rPr>
-          <w:b/>
-        </w:rPr>
-        <w:t>.</w:t>
-      </w:r>
-    </w:p>
-    <w:p>
-      <w:pPr>
         <w:ind w:left="0"/>
         <w:rPr>
-          <w:lang w:val="en-US"/>
-        </w:rPr>
-      </w:pPr>
+          <w:b/>
+          <w:color w:val="FF0000"/>
+        </w:rPr>
+      </w:pPr>
+      <w:r>
+        <w:rPr>
+          <w:b/>
+          <w:color w:val="FF0000"/>
+          <w:lang w:val="en-US"/>
+        </w:rPr>
+        <w:t>WORDPRESS</w:t>
+      </w:r>
+    </w:p>
+    <w:p>
+      <w:pPr>
+        <w:ind w:left="0"/>
+        <w:rPr>
+          <w:b/>
+          <w:color w:val="FF0000"/>
+        </w:rPr>
+      </w:pPr>
+    </w:p>
+    <w:p>
+      <w:pPr>
+        <w:ind w:left="0"/>
+        <w:rPr>
+          <w:b/>
+        </w:rPr>
+      </w:pPr>
+      <w:r>
+        <w:rPr>
+          <w:b/>
+        </w:rPr>
+        <w:t>РАЗРАБОТКА ТЕМЫ</w:t>
+      </w:r>
     </w:p>
     <w:p>
       <w:pPr>
         <w:pStyle w:val="a0"/>
         <w:numPr>
           <w:ilvl w:val="0"/>
-          <w:numId w:val="7"/>
+          <w:numId w:val="11"/>
         </w:numPr>
-        <w:ind w:left="850"/>
-        <w:rPr>
-          <w:b/>
-        </w:rPr>
-      </w:pPr>
-      <w:r>
-        <w:rPr>
-          <w:b/>
-          <w:lang w:val="en-US"/>
-        </w:rPr>
-        <w:t>Posts.</w:t>
+      </w:pPr>
+      <w:r>
+        <w:t>Все</w:t>
+      </w:r>
+      <w:r>
+        <w:t xml:space="preserve"> </w:t>
+      </w:r>
+      <w:r>
+        <w:t>темы</w:t>
+      </w:r>
+      <w:r>
+        <w:t xml:space="preserve"> </w:t>
+      </w:r>
+      <w:r>
+        <w:t>лежат</w:t>
+      </w:r>
+      <w:r>
+        <w:t xml:space="preserve"> </w:t>
+      </w:r>
+      <w:r>
+        <w:t>в</w:t>
+      </w:r>
+      <w:r>
+        <w:t xml:space="preserve"> </w:t>
+      </w:r>
+      <w:r>
+        <w:t>папке</w:t>
+      </w:r>
+      <w:r>
+        <w:t xml:space="preserve"> </w:t>
+      </w:r>
+      <w:proofErr w:type="spellStart"/>
+      <w:r>
+        <w:rPr>
+          <w:rStyle w:val="code0"/>
+        </w:rPr>
+        <w:t>wp</w:t>
+      </w:r>
+      <w:proofErr w:type="spellEnd"/>
+      <w:r>
+        <w:rPr>
+          <w:rStyle w:val="code0"/>
+          <w:lang w:val="ru-RU"/>
+        </w:rPr>
+        <w:t>-</w:t>
+      </w:r>
+      <w:r>
+        <w:rPr>
+          <w:rStyle w:val="code0"/>
+        </w:rPr>
+        <w:t>content</w:t>
+      </w:r>
+      <w:r>
+        <w:rPr>
+          <w:rStyle w:val="code0"/>
+          <w:lang w:val="ru-RU"/>
+        </w:rPr>
+        <w:t>/</w:t>
+      </w:r>
+      <w:r>
+        <w:rPr>
+          <w:rStyle w:val="code0"/>
+        </w:rPr>
+        <w:t>themes</w:t>
+      </w:r>
+      <w:r>
+        <w:rPr>
+          <w:rStyle w:val="code0"/>
+          <w:lang w:val="ru-RU"/>
+        </w:rPr>
+        <w:t xml:space="preserve">/. </w:t>
+      </w:r>
+      <w:r>
+        <w:t xml:space="preserve">Туда же следует </w:t>
+      </w:r>
+      <w:proofErr w:type="spellStart"/>
+      <w:r>
+        <w:t>ложит</w:t>
+      </w:r>
+      <w:r>
+        <w:t>ь</w:t>
+      </w:r>
+      <w:proofErr w:type="spellEnd"/>
+      <w:r>
+        <w:t xml:space="preserve"> и свою</w:t>
       </w:r>
     </w:p>
     <w:p>
@@ -105,50 +141,11 @@
         <w:pStyle w:val="a0"/>
         <w:numPr>
           <w:ilvl w:val="0"/>
-          <w:numId w:val="8"/>
+          <w:numId w:val="11"/>
         </w:numPr>
-        <w:ind w:left="1191"/>
-      </w:pPr>
-      <w:r>
-        <w:t xml:space="preserve">Что бы включить все дополнительные поля в постах, идем в верхний правый угол - </w:t>
-      </w:r>
-      <w:r>
-        <w:rPr>
-          <w:lang w:val="en-US"/>
-        </w:rPr>
-        <w:t>Screen</w:t>
-      </w:r>
-      <w:r>
-        <w:t xml:space="preserve"> </w:t>
-      </w:r>
-      <w:r>
-        <w:rPr>
-          <w:lang w:val="en-US"/>
-        </w:rPr>
-        <w:t>Option</w:t>
-      </w:r>
-      <w:r>
-        <w:t xml:space="preserve">. Если там нужных полей нет, возможно они скрыты в той теме, мне помогло простое передергивание тем в </w:t>
-      </w:r>
-      <w:r>
-        <w:rPr>
-          <w:b/>
-          <w:lang w:val="en-US"/>
-        </w:rPr>
-        <w:t>Appearence</w:t>
-      </w:r>
-      <w:r>
-        <w:rPr>
-          <w:b/>
-        </w:rPr>
-        <w:t xml:space="preserve"> - </w:t>
-      </w:r>
-      <w:r>
-        <w:rPr>
-          <w:b/>
-          <w:lang w:val="en-US"/>
-        </w:rPr>
-        <w:t>Themes</w:t>
+      </w:pPr>
+      <w:r>
+        <w:t>Важные файлы:</w:t>
       </w:r>
     </w:p>
     <w:p>
@@ -156,78 +153,3093 @@
         <w:pStyle w:val="a0"/>
         <w:numPr>
           <w:ilvl w:val="0"/>
-          <w:numId w:val="8"/>
+          <w:numId w:val="12"/>
         </w:numPr>
-        <w:ind w:left="1191"/>
+      </w:pPr>
+      <w:r>
+        <w:rPr>
+          <w:lang w:val="en-US"/>
+        </w:rPr>
+        <w:t>index</w:t>
+      </w:r>
+      <w:r>
+        <w:t>.</w:t>
+      </w:r>
+      <w:r>
+        <w:rPr>
+          <w:lang w:val="en-US"/>
+        </w:rPr>
+        <w:t>php</w:t>
+      </w:r>
+      <w:r>
+        <w:t xml:space="preserve"> – </w:t>
+      </w:r>
+      <w:r>
+        <w:t xml:space="preserve">управляющий файл, без него </w:t>
+      </w:r>
+      <w:r>
+        <w:t>тема не заработает</w:t>
+      </w:r>
+    </w:p>
+    <w:p>
+      <w:pPr>
+        <w:pStyle w:val="a0"/>
+        <w:numPr>
+          <w:ilvl w:val="0"/>
+          <w:numId w:val="12"/>
+        </w:numPr>
+      </w:pPr>
+      <w:proofErr w:type="gramStart"/>
+      <w:r>
+        <w:rPr>
+          <w:lang w:val="en-US"/>
+        </w:rPr>
+        <w:t>style</w:t>
+      </w:r>
+      <w:r>
+        <w:t>.</w:t>
+      </w:r>
+      <w:proofErr w:type="spellStart"/>
+      <w:r>
+        <w:rPr>
+          <w:lang w:val="en-US"/>
+        </w:rPr>
+        <w:t>css</w:t>
+      </w:r>
+      <w:proofErr w:type="spellEnd"/>
+      <w:r>
+        <w:t xml:space="preserve"> – </w:t>
+      </w:r>
+      <w:r>
+        <w:t>так же важный файл, без него тема не заработает.</w:t>
+      </w:r>
+      <w:proofErr w:type="gramEnd"/>
+      <w:r>
+        <w:t xml:space="preserve"> Стили брать оттуда не обязательно, но файл должен быть</w:t>
+      </w:r>
+    </w:p>
+    <w:p>
+      <w:pPr>
+        <w:pStyle w:val="a0"/>
+        <w:numPr>
+          <w:ilvl w:val="0"/>
+          <w:numId w:val="16"/>
+        </w:numPr>
+      </w:pPr>
+      <w:r>
+        <w:t>Часто используемые файлы, которые обычно используются на всех страничках:</w:t>
+      </w:r>
+    </w:p>
+    <w:p>
+      <w:pPr>
+        <w:pStyle w:val="a0"/>
+        <w:numPr>
+          <w:ilvl w:val="0"/>
+          <w:numId w:val="12"/>
+        </w:numPr>
+        <w:rPr>
+          <w:lang w:val="en-US"/>
+        </w:rPr>
+      </w:pPr>
+      <w:r>
+        <w:rPr>
+          <w:lang w:val="en-US"/>
+        </w:rPr>
+        <w:t>header.php</w:t>
+      </w:r>
+      <w:r>
+        <w:rPr>
+          <w:lang w:val="en-US"/>
+        </w:rPr>
+        <w:t xml:space="preserve">  -</w:t>
+      </w:r>
+      <w:r>
+        <w:t xml:space="preserve"> шапка</w:t>
+      </w:r>
+      <w:r>
+        <w:rPr>
+          <w:lang w:val="en-US"/>
+        </w:rPr>
+        <w:t xml:space="preserve"> </w:t>
+      </w:r>
+    </w:p>
+    <w:p>
+      <w:pPr>
+        <w:pStyle w:val="a0"/>
+        <w:numPr>
+          <w:ilvl w:val="0"/>
+          <w:numId w:val="12"/>
+        </w:numPr>
+        <w:rPr>
+          <w:lang w:val="en-US"/>
+        </w:rPr>
+      </w:pPr>
+      <w:r>
+        <w:rPr>
+          <w:lang w:val="en-US"/>
+        </w:rPr>
+        <w:t>sidebar.php</w:t>
+      </w:r>
+      <w:r>
+        <w:t xml:space="preserve"> - </w:t>
+      </w:r>
+      <w:proofErr w:type="spellStart"/>
+      <w:r>
+        <w:t>сайдбар</w:t>
+      </w:r>
+      <w:proofErr w:type="spellEnd"/>
+    </w:p>
+    <w:p>
+      <w:pPr>
+        <w:pStyle w:val="a0"/>
+        <w:numPr>
+          <w:ilvl w:val="0"/>
+          <w:numId w:val="12"/>
+        </w:numPr>
+        <w:rPr>
+          <w:lang w:val="en-US"/>
+        </w:rPr>
+      </w:pPr>
+      <w:r>
+        <w:rPr>
+          <w:lang w:val="en-US"/>
+        </w:rPr>
+        <w:t>footer.php</w:t>
+      </w:r>
+      <w:r>
+        <w:t xml:space="preserve"> – футер</w:t>
+      </w:r>
+    </w:p>
+    <w:p>
+      <w:pPr>
+        <w:pStyle w:val="a0"/>
+        <w:numPr>
+          <w:ilvl w:val="0"/>
+          <w:numId w:val="16"/>
+        </w:numPr>
+      </w:pPr>
+      <w:r>
+        <w:t>Так же нужны:</w:t>
+      </w:r>
+    </w:p>
+    <w:p>
+      <w:pPr>
+        <w:pStyle w:val="a0"/>
+        <w:numPr>
+          <w:ilvl w:val="0"/>
+          <w:numId w:val="12"/>
+        </w:numPr>
+      </w:pPr>
+      <w:r>
+        <w:rPr>
+          <w:lang w:val="en-US"/>
+        </w:rPr>
+        <w:t>page</w:t>
+      </w:r>
+      <w:r>
+        <w:t>.</w:t>
+      </w:r>
+      <w:r>
+        <w:rPr>
+          <w:lang w:val="en-US"/>
+        </w:rPr>
+        <w:t>php</w:t>
+      </w:r>
+      <w:r>
+        <w:t xml:space="preserve"> –</w:t>
+      </w:r>
+      <w:r>
+        <w:t xml:space="preserve"> </w:t>
+      </w:r>
+      <w:r>
+        <w:t xml:space="preserve">вывод отдельной страницы, например </w:t>
+      </w:r>
+      <w:r>
+        <w:rPr>
+          <w:lang w:val="en-US"/>
+        </w:rPr>
+        <w:t>site</w:t>
+      </w:r>
+      <w:r>
+        <w:t>.</w:t>
+      </w:r>
+      <w:r>
+        <w:rPr>
+          <w:lang w:val="en-US"/>
+        </w:rPr>
+        <w:t>com</w:t>
+      </w:r>
+      <w:r>
+        <w:t>/</w:t>
+      </w:r>
+      <w:r>
+        <w:rPr>
+          <w:lang w:val="en-US"/>
+        </w:rPr>
+        <w:t>about</w:t>
+      </w:r>
+    </w:p>
+    <w:p>
+      <w:pPr>
+        <w:pStyle w:val="a0"/>
+        <w:numPr>
+          <w:ilvl w:val="0"/>
+          <w:numId w:val="12"/>
+        </w:numPr>
+      </w:pPr>
+      <w:r>
+        <w:rPr>
+          <w:lang w:val="en-US"/>
+        </w:rPr>
+        <w:t>single</w:t>
+      </w:r>
+      <w:r>
+        <w:t>.</w:t>
+      </w:r>
+      <w:r>
+        <w:rPr>
+          <w:lang w:val="en-US"/>
+        </w:rPr>
+        <w:t>php</w:t>
+      </w:r>
+      <w:r>
+        <w:t xml:space="preserve"> – просмотр полной статьи (в </w:t>
+      </w:r>
+      <w:proofErr w:type="spellStart"/>
+      <w:r>
+        <w:t>блоге</w:t>
+      </w:r>
+      <w:proofErr w:type="spellEnd"/>
+      <w:r>
+        <w:t xml:space="preserve"> например)</w:t>
+      </w:r>
+    </w:p>
+    <w:p>
+      <w:pPr>
+        <w:pStyle w:val="a0"/>
+        <w:numPr>
+          <w:ilvl w:val="0"/>
+          <w:numId w:val="12"/>
+        </w:numPr>
+      </w:pPr>
+      <w:r>
+        <w:rPr>
+          <w:lang w:val="en-US"/>
+        </w:rPr>
+        <w:t xml:space="preserve">search.php – </w:t>
+      </w:r>
+      <w:r>
+        <w:t>вывод поиска</w:t>
+      </w:r>
+    </w:p>
+    <w:p>
+      <w:pPr>
+        <w:pStyle w:val="a0"/>
+        <w:numPr>
+          <w:ilvl w:val="0"/>
+          <w:numId w:val="12"/>
+        </w:numPr>
+      </w:pPr>
+      <w:r>
+        <w:t>404.</w:t>
+      </w:r>
+      <w:r>
+        <w:rPr>
+          <w:lang w:val="en-US"/>
+        </w:rPr>
+        <w:t xml:space="preserve">php – </w:t>
+      </w:r>
+      <w:r>
+        <w:t>если страничка не найдена</w:t>
+      </w:r>
+    </w:p>
+    <w:p>
+      <w:pPr>
+        <w:pStyle w:val="a0"/>
+        <w:numPr>
+          <w:ilvl w:val="0"/>
+          <w:numId w:val="12"/>
+        </w:numPr>
+      </w:pPr>
+      <w:proofErr w:type="spellStart"/>
+      <w:r>
+        <w:rPr>
+          <w:lang w:val="en-US"/>
+        </w:rPr>
+        <w:t>searchform</w:t>
+      </w:r>
+      <w:proofErr w:type="spellEnd"/>
+      <w:r>
+        <w:t>.</w:t>
+      </w:r>
+      <w:r>
+        <w:rPr>
+          <w:lang w:val="en-US"/>
+        </w:rPr>
+        <w:t>php</w:t>
+      </w:r>
+      <w:r>
+        <w:t xml:space="preserve"> – </w:t>
+      </w:r>
+      <w:r>
+        <w:t>оформление поисковой формы</w:t>
+      </w:r>
+    </w:p>
+    <w:p>
+      <w:pPr>
+        <w:pStyle w:val="a0"/>
+        <w:numPr>
+          <w:ilvl w:val="0"/>
+          <w:numId w:val="12"/>
+        </w:numPr>
+      </w:pPr>
+      <w:r>
+        <w:rPr>
+          <w:lang w:val="en-US"/>
+        </w:rPr>
+        <w:t>comments</w:t>
+      </w:r>
+      <w:r>
+        <w:t>.</w:t>
+      </w:r>
+      <w:r>
+        <w:rPr>
+          <w:lang w:val="en-US"/>
+        </w:rPr>
+        <w:t>php</w:t>
+      </w:r>
+      <w:r>
+        <w:t xml:space="preserve"> – </w:t>
+      </w:r>
+      <w:r>
+        <w:t>форма комментариев и их вывод</w:t>
+      </w:r>
+    </w:p>
+    <w:p>
+      <w:pPr>
+        <w:pStyle w:val="a0"/>
+        <w:numPr>
+          <w:ilvl w:val="0"/>
+          <w:numId w:val="12"/>
+        </w:numPr>
+      </w:pPr>
+      <w:proofErr w:type="gramStart"/>
+      <w:r>
+        <w:rPr>
+          <w:lang w:val="en-US"/>
+        </w:rPr>
+        <w:t>functions</w:t>
+      </w:r>
+      <w:r>
+        <w:t>.</w:t>
+      </w:r>
+      <w:r>
+        <w:rPr>
+          <w:lang w:val="en-US"/>
+        </w:rPr>
+        <w:t>php</w:t>
+      </w:r>
+      <w:r>
+        <w:t xml:space="preserve"> – </w:t>
+      </w:r>
+      <w:r>
+        <w:t>основная функция для подключения доп.</w:t>
+      </w:r>
+      <w:proofErr w:type="gramEnd"/>
+      <w:r>
+        <w:t xml:space="preserve"> функций</w:t>
+      </w:r>
+    </w:p>
+    <w:p>
+      <w:pPr>
+        <w:pStyle w:val="a0"/>
+        <w:numPr>
+          <w:ilvl w:val="0"/>
+          <w:numId w:val="16"/>
+        </w:numPr>
+      </w:pPr>
+      <w:r>
+        <w:t>Так же можно в коре создавать любые папки:</w:t>
+      </w:r>
+    </w:p>
+    <w:p>
+      <w:pPr>
+        <w:pStyle w:val="a0"/>
+        <w:numPr>
+          <w:ilvl w:val="0"/>
+          <w:numId w:val="18"/>
+        </w:numPr>
+      </w:pPr>
+      <w:proofErr w:type="spellStart"/>
+      <w:r>
+        <w:rPr>
+          <w:lang w:val="en-US"/>
+        </w:rPr>
+        <w:t>img</w:t>
+      </w:r>
+      <w:proofErr w:type="spellEnd"/>
+    </w:p>
+    <w:p>
+      <w:pPr>
+        <w:pStyle w:val="a0"/>
+        <w:numPr>
+          <w:ilvl w:val="0"/>
+          <w:numId w:val="18"/>
+        </w:numPr>
+      </w:pPr>
+      <w:proofErr w:type="spellStart"/>
+      <w:r>
+        <w:rPr>
+          <w:lang w:val="en-US"/>
+        </w:rPr>
+        <w:t>js</w:t>
+      </w:r>
+      <w:proofErr w:type="spellEnd"/>
+    </w:p>
+    <w:p>
+      <w:pPr>
+        <w:pStyle w:val="a0"/>
+        <w:numPr>
+          <w:ilvl w:val="0"/>
+          <w:numId w:val="18"/>
+        </w:numPr>
+      </w:pPr>
+      <w:r>
+        <w:rPr>
+          <w:lang w:val="en-US"/>
+        </w:rPr>
+        <w:t>style</w:t>
+      </w:r>
+    </w:p>
+    <w:p>
+      <w:pPr>
+        <w:pStyle w:val="a0"/>
+        <w:numPr>
+          <w:ilvl w:val="0"/>
+          <w:numId w:val="18"/>
+        </w:numPr>
+      </w:pPr>
+      <w:proofErr w:type="spellStart"/>
+      <w:r>
+        <w:rPr>
+          <w:lang w:val="en-US"/>
+        </w:rPr>
+        <w:t>css</w:t>
+      </w:r>
+      <w:proofErr w:type="spellEnd"/>
+    </w:p>
+    <w:p>
+      <w:pPr>
+        <w:pStyle w:val="a0"/>
+        <w:numPr>
+          <w:ilvl w:val="0"/>
+          <w:numId w:val="18"/>
+        </w:numPr>
+      </w:pPr>
+      <w:r>
+        <w:rPr>
+          <w:lang w:val="en-US"/>
+        </w:rPr>
+        <w:t>screenshot</w:t>
+      </w:r>
+      <w:r>
+        <w:t>.</w:t>
+      </w:r>
+      <w:r>
+        <w:rPr>
+          <w:lang w:val="en-US"/>
+        </w:rPr>
+        <w:t>jpg</w:t>
+      </w:r>
+      <w:r>
+        <w:t xml:space="preserve"> – </w:t>
+      </w:r>
+      <w:proofErr w:type="spellStart"/>
+      <w:r>
+        <w:t>предпросмотр</w:t>
+      </w:r>
+      <w:proofErr w:type="spellEnd"/>
+      <w:r>
+        <w:t xml:space="preserve"> темы </w:t>
+      </w:r>
+      <w:r>
+        <w:rPr>
+          <w:lang w:val="en-US"/>
+        </w:rPr>
+        <w:t>WP</w:t>
+      </w:r>
+      <w:r>
+        <w:t>, нужна картинка 880х660</w:t>
+      </w:r>
+    </w:p>
+    <w:p/>
+    <w:p/>
+    <w:p>
+      <w:pPr>
+        <w:ind w:left="0"/>
+        <w:rPr>
+          <w:b/>
+        </w:rPr>
+      </w:pPr>
+      <w:r>
+        <w:rPr>
+          <w:b/>
+        </w:rPr>
+        <w:t xml:space="preserve">Порядок внедрения </w:t>
+      </w:r>
+      <w:r>
+        <w:rPr>
+          <w:b/>
+          <w:lang w:val="en-US"/>
+        </w:rPr>
+        <w:t>HTML</w:t>
+      </w:r>
+    </w:p>
+    <w:p>
+      <w:pPr>
+        <w:pStyle w:val="a0"/>
+        <w:numPr>
+          <w:ilvl w:val="0"/>
+          <w:numId w:val="15"/>
+        </w:numPr>
+        <w:ind w:left="567" w:hanging="426"/>
+      </w:pPr>
+      <w:r>
+        <w:t>Создаем</w:t>
+      </w:r>
+      <w:r>
+        <w:t xml:space="preserve"> </w:t>
+      </w:r>
+      <w:r>
+        <w:t xml:space="preserve">папку с названием темы, например </w:t>
+      </w:r>
+      <w:proofErr w:type="spellStart"/>
+      <w:r>
+        <w:rPr>
+          <w:lang w:val="en-US"/>
+        </w:rPr>
+        <w:t>hecho</w:t>
+      </w:r>
+      <w:proofErr w:type="spellEnd"/>
+      <w:r>
+        <w:t xml:space="preserve">. В нее </w:t>
+      </w:r>
+      <w:proofErr w:type="spellStart"/>
+      <w:r>
+        <w:t>ложим</w:t>
+      </w:r>
+      <w:proofErr w:type="spellEnd"/>
+      <w:r>
+        <w:t xml:space="preserve"> пустые файлы </w:t>
+      </w:r>
+      <w:r>
+        <w:rPr>
+          <w:lang w:val="en-US"/>
+        </w:rPr>
+        <w:t>index</w:t>
+      </w:r>
+      <w:r>
+        <w:t>.</w:t>
+      </w:r>
+      <w:r>
+        <w:rPr>
+          <w:lang w:val="en-US"/>
+        </w:rPr>
+        <w:t>php</w:t>
+      </w:r>
+      <w:r>
+        <w:t xml:space="preserve"> и </w:t>
+      </w:r>
+      <w:r>
+        <w:rPr>
+          <w:lang w:val="en-US"/>
+        </w:rPr>
+        <w:t>style</w:t>
+      </w:r>
+      <w:r>
+        <w:t>.</w:t>
+      </w:r>
+      <w:proofErr w:type="spellStart"/>
+      <w:r>
+        <w:rPr>
+          <w:lang w:val="en-US"/>
+        </w:rPr>
+        <w:t>css</w:t>
+      </w:r>
+      <w:proofErr w:type="spellEnd"/>
+    </w:p>
+    <w:p>
+      <w:pPr>
+        <w:pStyle w:val="a0"/>
+        <w:ind w:left="567"/>
       </w:pPr>
       <w:r>
         <w:t xml:space="preserve">В </w:t>
       </w:r>
       <w:r>
         <w:rPr>
+          <w:b/>
+          <w:lang w:val="en-US"/>
+        </w:rPr>
+        <w:t>index</w:t>
+      </w:r>
+      <w:r>
+        <w:rPr>
+          <w:b/>
+        </w:rPr>
+        <w:t>.</w:t>
+      </w:r>
+      <w:r>
+        <w:rPr>
+          <w:b/>
+          <w:lang w:val="en-US"/>
+        </w:rPr>
+        <w:t>php</w:t>
+      </w:r>
+      <w:r>
+        <w:t xml:space="preserve"> </w:t>
+      </w:r>
+      <w:r>
+        <w:t xml:space="preserve">переносим все из верстки главной странички - </w:t>
+      </w:r>
+      <w:r>
+        <w:rPr>
+          <w:lang w:val="en-US"/>
+        </w:rPr>
+        <w:t>index</w:t>
+      </w:r>
+      <w:r>
+        <w:t>.</w:t>
+      </w:r>
+      <w:r>
+        <w:rPr>
+          <w:lang w:val="en-US"/>
+        </w:rPr>
+        <w:t>html</w:t>
+      </w:r>
+      <w:r>
+        <w:t>, только относительные пути меняем на абсолютные, типа</w:t>
+      </w:r>
+    </w:p>
+    <w:p>
+      <w:pPr>
+        <w:pStyle w:val="a0"/>
+        <w:ind w:left="567"/>
+      </w:pPr>
+      <w:hyperlink r:id="rId5" w:history="1">
+        <w:r>
+          <w:rPr>
+            <w:rStyle w:val="a5"/>
+          </w:rPr>
+          <w:t>http://g93746s9.bget.ru/wp-content/themes/hecho/css/normalize.css</w:t>
+        </w:r>
+      </w:hyperlink>
+    </w:p>
+    <w:p>
+      <w:pPr>
+        <w:pStyle w:val="a0"/>
+        <w:ind w:left="567"/>
+      </w:pPr>
+    </w:p>
+    <w:p>
+      <w:pPr>
+        <w:pStyle w:val="a0"/>
+        <w:ind w:left="567"/>
+      </w:pPr>
+      <w:r>
+        <w:t xml:space="preserve">В пустой </w:t>
+      </w:r>
+      <w:r>
+        <w:rPr>
+          <w:b/>
+          <w:lang w:val="en-US"/>
+        </w:rPr>
+        <w:t>style</w:t>
+      </w:r>
+      <w:r>
+        <w:rPr>
+          <w:b/>
+        </w:rPr>
+        <w:t>.</w:t>
+      </w:r>
+      <w:proofErr w:type="spellStart"/>
+      <w:r>
+        <w:rPr>
+          <w:b/>
+          <w:lang w:val="en-US"/>
+        </w:rPr>
+        <w:t>css</w:t>
+      </w:r>
+      <w:proofErr w:type="spellEnd"/>
+      <w:r>
+        <w:rPr>
+          <w:b/>
+        </w:rPr>
+        <w:t xml:space="preserve"> </w:t>
+      </w:r>
+      <w:r>
+        <w:t>добавляем следующее:</w:t>
+      </w:r>
+    </w:p>
+    <w:p>
+      <w:pPr>
+        <w:pStyle w:val="code"/>
+      </w:pPr>
+      <w:r>
+        <w:t>/*</w:t>
+      </w:r>
+    </w:p>
+    <w:p>
+      <w:pPr>
+        <w:pStyle w:val="code"/>
+      </w:pPr>
+      <w:r>
+        <w:t xml:space="preserve">  Theme Name: Dan Hecho theme</w:t>
+      </w:r>
+    </w:p>
+    <w:p>
+      <w:pPr>
+        <w:pStyle w:val="code"/>
+      </w:pPr>
+      <w:r>
+        <w:t xml:space="preserve">  Theme URI: http://danhecho.com</w:t>
+      </w:r>
+    </w:p>
+    <w:p>
+      <w:pPr>
+        <w:pStyle w:val="code"/>
+      </w:pPr>
+      <w:r>
+        <w:t xml:space="preserve">  Description: Dan Hecho lending</w:t>
+      </w:r>
+    </w:p>
+    <w:p>
+      <w:pPr>
+        <w:pStyle w:val="code"/>
+      </w:pPr>
+      <w:r>
+        <w:t xml:space="preserve">  Version: v.1.0</w:t>
+      </w:r>
+    </w:p>
+    <w:p>
+      <w:pPr>
+        <w:pStyle w:val="code"/>
+      </w:pPr>
+      <w:r>
+        <w:t xml:space="preserve">  Author: </w:t>
+      </w:r>
+      <w:proofErr w:type="spellStart"/>
+      <w:r>
+        <w:t>Alexandr</w:t>
+      </w:r>
+      <w:proofErr w:type="spellEnd"/>
+      <w:r>
+        <w:t xml:space="preserve"> </w:t>
+      </w:r>
+      <w:proofErr w:type="spellStart"/>
+      <w:r>
+        <w:t>Bobrenko</w:t>
+      </w:r>
+      <w:proofErr w:type="spellEnd"/>
+    </w:p>
+    <w:p>
+      <w:pPr>
+        <w:pStyle w:val="code"/>
+      </w:pPr>
+      <w:r>
+        <w:t xml:space="preserve">  Author URI: en1ight.github.io</w:t>
+      </w:r>
+    </w:p>
+    <w:p>
+      <w:pPr>
+        <w:pStyle w:val="code"/>
+      </w:pPr>
+      <w:r>
+        <w:t xml:space="preserve">  Tags: photo, photographer, presets</w:t>
+      </w:r>
+    </w:p>
+    <w:p>
+      <w:pPr>
+        <w:pStyle w:val="code"/>
+      </w:pPr>
+      <w:r>
+        <w:t>*/</w:t>
+      </w:r>
+    </w:p>
+    <w:p>
+      <w:pPr>
+        <w:pStyle w:val="a0"/>
+        <w:ind w:left="567"/>
+        <w:rPr>
+          <w:lang w:val="en-US"/>
+        </w:rPr>
+      </w:pPr>
+    </w:p>
+    <w:p>
+      <w:pPr>
+        <w:pStyle w:val="a0"/>
+        <w:numPr>
+          <w:ilvl w:val="0"/>
+          <w:numId w:val="15"/>
+        </w:numPr>
+        <w:ind w:left="567" w:hanging="426"/>
+      </w:pPr>
+      <w:r>
+        <w:t xml:space="preserve">Делаем </w:t>
+      </w:r>
+      <w:proofErr w:type="spellStart"/>
+      <w:r>
+        <w:t>скриншот</w:t>
+      </w:r>
+      <w:proofErr w:type="spellEnd"/>
+      <w:r>
+        <w:t xml:space="preserve"> </w:t>
+      </w:r>
+      <w:r>
+        <w:rPr>
+          <w:lang w:val="en-US"/>
+        </w:rPr>
+        <w:t>PSD</w:t>
+      </w:r>
+      <w:r>
+        <w:t xml:space="preserve"> </w:t>
+      </w:r>
+      <w:r>
+        <w:t xml:space="preserve">макета </w:t>
+      </w:r>
+      <w:r>
+        <w:t>880</w:t>
+      </w:r>
+      <w:r>
+        <w:rPr>
+          <w:lang w:val="en-US"/>
+        </w:rPr>
+        <w:t>x</w:t>
+      </w:r>
+      <w:r>
+        <w:t>660</w:t>
+      </w:r>
+      <w:r>
+        <w:t xml:space="preserve">, называем его </w:t>
+      </w:r>
+      <w:r>
+        <w:rPr>
+          <w:b/>
+          <w:lang w:val="en-US"/>
+        </w:rPr>
+        <w:t>screenshot</w:t>
+      </w:r>
+      <w:r>
+        <w:rPr>
+          <w:b/>
+        </w:rPr>
+        <w:t>.</w:t>
+      </w:r>
+      <w:r>
+        <w:rPr>
+          <w:b/>
+          <w:lang w:val="en-US"/>
+        </w:rPr>
+        <w:t>jpg</w:t>
+      </w:r>
+      <w:r>
+        <w:t xml:space="preserve"> </w:t>
+      </w:r>
+      <w:r>
+        <w:t xml:space="preserve">и </w:t>
+      </w:r>
+      <w:proofErr w:type="spellStart"/>
+      <w:r>
+        <w:t>ложим</w:t>
+      </w:r>
+      <w:proofErr w:type="spellEnd"/>
+      <w:r>
+        <w:t xml:space="preserve"> просто в корень темы</w:t>
+      </w:r>
+    </w:p>
+    <w:p>
+      <w:pPr>
+        <w:pStyle w:val="a0"/>
+        <w:ind w:left="567"/>
+      </w:pPr>
+    </w:p>
+    <w:p>
+      <w:pPr>
+        <w:pStyle w:val="a0"/>
+        <w:numPr>
+          <w:ilvl w:val="0"/>
+          <w:numId w:val="15"/>
+        </w:numPr>
+        <w:ind w:left="567" w:hanging="426"/>
+      </w:pPr>
+      <w:r>
+        <w:t xml:space="preserve">Заливаем на </w:t>
+      </w:r>
+      <w:proofErr w:type="spellStart"/>
+      <w:r>
+        <w:t>хостинг</w:t>
+      </w:r>
+      <w:proofErr w:type="spellEnd"/>
+      <w:r>
+        <w:t xml:space="preserve"> в папку с темой все папки с содержимым, типа </w:t>
+      </w:r>
+      <w:proofErr w:type="spellStart"/>
+      <w:r>
+        <w:rPr>
+          <w:lang w:val="en-US"/>
+        </w:rPr>
+        <w:t>css</w:t>
+      </w:r>
+      <w:proofErr w:type="spellEnd"/>
+      <w:r>
+        <w:t xml:space="preserve">, </w:t>
+      </w:r>
+      <w:proofErr w:type="spellStart"/>
+      <w:r>
+        <w:rPr>
+          <w:lang w:val="en-US"/>
+        </w:rPr>
+        <w:t>js</w:t>
+      </w:r>
+      <w:proofErr w:type="spellEnd"/>
+      <w:r>
+        <w:t xml:space="preserve">, </w:t>
+      </w:r>
+      <w:r>
+        <w:rPr>
+          <w:lang w:val="en-US"/>
+        </w:rPr>
+        <w:t>fonts</w:t>
+      </w:r>
+      <w:r>
+        <w:t xml:space="preserve">, и эти два файла сверху. В </w:t>
+      </w:r>
+      <w:proofErr w:type="spellStart"/>
+      <w:r>
+        <w:t>админке</w:t>
+      </w:r>
+      <w:proofErr w:type="spellEnd"/>
+      <w:r>
+        <w:t xml:space="preserve"> </w:t>
+      </w:r>
+      <w:r>
+        <w:rPr>
           <w:lang w:val="en-US"/>
         </w:rPr>
         <w:t>WP</w:t>
       </w:r>
       <w:r>
-        <w:t xml:space="preserve"> есть  </w:t>
-      </w:r>
-      <w:r>
-        <w:rPr>
-          <w:b/>
-          <w:bCs/>
-          <w:color w:val="333333"/>
-          <w:shd w:val="clear" w:color="auto" w:fill="FFFFFF"/>
-        </w:rPr>
-        <w:t xml:space="preserve">Excerpt  </w:t>
-      </w:r>
-      <w:r>
-        <w:rPr>
-          <w:b/>
+        <w:t xml:space="preserve"> в темах уже появится наша тема</w:t>
+      </w:r>
+      <w:r>
+        <w:rPr>
+          <w:lang w:val="en-US"/>
+        </w:rPr>
+        <w:t>.</w:t>
+      </w:r>
+    </w:p>
+    <w:p>
+      <w:pPr>
+        <w:pStyle w:val="a0"/>
+        <w:ind w:left="567"/>
+      </w:pPr>
+    </w:p>
+    <w:p>
+      <w:pPr>
+        <w:pStyle w:val="a0"/>
+        <w:numPr>
+          <w:ilvl w:val="0"/>
+          <w:numId w:val="15"/>
+        </w:numPr>
+        <w:ind w:left="567" w:hanging="426"/>
+        <w:rPr>
+          <w:lang w:val="en-US"/>
+        </w:rPr>
+      </w:pPr>
+      <w:r>
+        <w:t>Выбираем</w:t>
+      </w:r>
+      <w:r>
+        <w:rPr>
+          <w:lang w:val="en-US"/>
+        </w:rPr>
+        <w:t xml:space="preserve"> </w:t>
+      </w:r>
+      <w:r>
+        <w:rPr>
+          <w:b/>
+          <w:lang w:val="en-US"/>
+        </w:rPr>
+        <w:t>Settings -&gt; Permalink settings -&gt; Post name</w:t>
+      </w:r>
+      <w:r>
+        <w:t xml:space="preserve">, что бы ссылки отображались типа </w:t>
+      </w:r>
+      <w:hyperlink r:id="rId6" w:history="1">
+        <w:r>
+          <w:rPr>
+            <w:rStyle w:val="a5"/>
+            <w:lang w:val="en-US"/>
+          </w:rPr>
+          <w:t>http://hecho.com/about</w:t>
+        </w:r>
+      </w:hyperlink>
+    </w:p>
+    <w:p>
+      <w:pPr>
+        <w:pStyle w:val="a0"/>
+        <w:ind w:left="567"/>
+        <w:rPr>
+          <w:lang w:val="en-US"/>
+        </w:rPr>
+      </w:pPr>
+    </w:p>
+    <w:p>
+      <w:pPr>
+        <w:pStyle w:val="a0"/>
+        <w:numPr>
+          <w:ilvl w:val="0"/>
+          <w:numId w:val="15"/>
+        </w:numPr>
+        <w:ind w:left="567" w:hanging="426"/>
+      </w:pPr>
+      <w:r>
+        <w:t xml:space="preserve">Создаем отдельные странички: </w:t>
+      </w:r>
+      <w:r>
+        <w:rPr>
+          <w:b/>
+          <w:lang w:val="en-US"/>
+        </w:rPr>
+        <w:t>Pages</w:t>
+      </w:r>
+      <w:r>
+        <w:rPr>
+          <w:b/>
+        </w:rPr>
+        <w:t xml:space="preserve"> -&gt; </w:t>
+      </w:r>
+      <w:r>
+        <w:rPr>
+          <w:b/>
+          <w:lang w:val="en-US"/>
+        </w:rPr>
+        <w:t>Add</w:t>
+      </w:r>
+      <w:r>
+        <w:rPr>
+          <w:b/>
+        </w:rPr>
+        <w:t xml:space="preserve"> </w:t>
+      </w:r>
+      <w:r>
+        <w:rPr>
+          <w:b/>
+          <w:lang w:val="en-US"/>
+        </w:rPr>
+        <w:t>new</w:t>
+      </w:r>
+      <w:r>
+        <w:t xml:space="preserve">. Для каждой страницы в области </w:t>
+      </w:r>
+      <w:r>
+        <w:rPr>
+          <w:lang w:val="en-US"/>
+        </w:rPr>
+        <w:t>Page</w:t>
+      </w:r>
+      <w:r>
+        <w:t xml:space="preserve"> </w:t>
+      </w:r>
+      <w:r>
+        <w:rPr>
+          <w:lang w:val="en-US"/>
+        </w:rPr>
+        <w:t>Attributes</w:t>
+      </w:r>
+      <w:r>
+        <w:t xml:space="preserve"> в поле </w:t>
+      </w:r>
+      <w:r>
+        <w:rPr>
+          <w:lang w:val="en-US"/>
+        </w:rPr>
+        <w:t>Order</w:t>
+      </w:r>
+      <w:r>
+        <w:t xml:space="preserve"> укажите цифрой порядок страницы в главном меню.</w:t>
+      </w:r>
+      <w:r>
+        <w:t xml:space="preserve"> Страница </w:t>
+      </w:r>
+      <w:r>
+        <w:rPr>
+          <w:lang w:val="en-US"/>
+        </w:rPr>
+        <w:t>Home (</w:t>
+      </w:r>
+      <w:r>
+        <w:t>главная) должна быть обязательно</w:t>
+      </w:r>
+    </w:p>
+    <w:p>
+      <w:pPr>
+        <w:ind w:left="0"/>
+        <w:rPr>
+          <w:lang w:val="en-US"/>
+        </w:rPr>
+      </w:pPr>
+    </w:p>
+    <w:p>
+      <w:pPr>
+        <w:pStyle w:val="a0"/>
+        <w:numPr>
+          <w:ilvl w:val="0"/>
+          <w:numId w:val="15"/>
+        </w:numPr>
+        <w:ind w:left="567" w:hanging="426"/>
+        <w:rPr>
+          <w:b/>
+        </w:rPr>
+      </w:pPr>
+      <w:r>
+        <w:t xml:space="preserve">Создаем в </w:t>
+      </w:r>
+      <w:r>
+        <w:t>корне темы файл</w:t>
+      </w:r>
+      <w:r>
+        <w:t xml:space="preserve">ы </w:t>
+      </w:r>
+      <w:r>
+        <w:rPr>
+          <w:b/>
+          <w:lang w:val="en-US"/>
+        </w:rPr>
+        <w:t>header</w:t>
+      </w:r>
+      <w:r>
+        <w:rPr>
+          <w:b/>
+        </w:rPr>
+        <w:t>.</w:t>
+      </w:r>
+      <w:r>
+        <w:rPr>
+          <w:b/>
+          <w:lang w:val="en-US"/>
+        </w:rPr>
+        <w:t>php</w:t>
+      </w:r>
+      <w:r>
+        <w:rPr>
+          <w:b/>
+        </w:rPr>
+        <w:t xml:space="preserve"> и </w:t>
+      </w:r>
+      <w:r>
+        <w:rPr>
+          <w:b/>
+          <w:lang w:val="en-US"/>
+        </w:rPr>
+        <w:t>footer</w:t>
+      </w:r>
+      <w:r>
+        <w:rPr>
+          <w:b/>
+        </w:rPr>
+        <w:t>.</w:t>
+      </w:r>
+      <w:r>
+        <w:rPr>
+          <w:b/>
+          <w:lang w:val="en-US"/>
+        </w:rPr>
+        <w:t>php</w:t>
+      </w:r>
+      <w:r>
+        <w:rPr>
+          <w:b/>
+        </w:rPr>
+        <w:t>,</w:t>
+      </w:r>
+      <w:r>
+        <w:t xml:space="preserve"> вырезаем туда все, что должно быть на всех страницах сайта в хедере и в футере из </w:t>
+      </w:r>
+      <w:r>
+        <w:rPr>
+          <w:lang w:val="en-US"/>
+        </w:rPr>
+        <w:t>index</w:t>
+      </w:r>
+      <w:r>
+        <w:t>.</w:t>
+      </w:r>
+      <w:r>
+        <w:rPr>
+          <w:lang w:val="en-US"/>
+        </w:rPr>
+        <w:t>php</w:t>
+      </w:r>
+      <w:r>
+        <w:t xml:space="preserve"> и пихаем</w:t>
+      </w:r>
+    </w:p>
+    <w:p>
+      <w:pPr>
+        <w:pStyle w:val="a0"/>
+        <w:rPr>
+          <w:b/>
+        </w:rPr>
+      </w:pPr>
+    </w:p>
+    <w:p>
+      <w:pPr>
+        <w:pStyle w:val="a0"/>
+        <w:numPr>
+          <w:ilvl w:val="0"/>
+          <w:numId w:val="15"/>
+        </w:numPr>
+        <w:ind w:left="567" w:hanging="426"/>
+      </w:pPr>
+      <w:r>
+        <w:t>Добавл</w:t>
+      </w:r>
+      <w:r>
+        <w:t xml:space="preserve">яем в </w:t>
+      </w:r>
+      <w:r>
+        <w:rPr>
+          <w:lang w:val="en-US"/>
+        </w:rPr>
+        <w:t>index</w:t>
+      </w:r>
+      <w:r>
+        <w:t>.</w:t>
+      </w:r>
+      <w:r>
+        <w:rPr>
+          <w:lang w:val="en-US"/>
+        </w:rPr>
+        <w:t>php</w:t>
+      </w:r>
+      <w:r>
+        <w:t xml:space="preserve"> перед цикл постов в конкретную часть, где должны выводится записи из </w:t>
+      </w:r>
+      <w:proofErr w:type="spellStart"/>
+      <w:r>
+        <w:t>блога</w:t>
+      </w:r>
+      <w:proofErr w:type="spellEnd"/>
+      <w:r>
+        <w:t>:</w:t>
+      </w:r>
+    </w:p>
+    <w:p>
+      <w:pPr>
+        <w:pStyle w:val="HTML0"/>
+        <w:shd w:val="clear" w:color="auto" w:fill="2B2B2B"/>
+        <w:rPr>
+          <w:rFonts w:ascii="Consolas" w:hAnsi="Consolas" w:cs="Consolas"/>
+          <w:color w:val="A9B7C6"/>
+        </w:rPr>
+      </w:pPr>
+      <w:r>
+        <w:rPr>
+          <w:rFonts w:ascii="Consolas" w:hAnsi="Consolas" w:cs="Consolas"/>
+          <w:color w:val="A9B7C6"/>
+        </w:rPr>
+        <w:t xml:space="preserve">  </w:t>
+      </w:r>
+      <w:proofErr w:type="gramStart"/>
+      <w:r>
+        <w:rPr>
+          <w:rFonts w:ascii="Consolas" w:hAnsi="Consolas" w:cs="Consolas"/>
+          <w:b/>
+          <w:bCs/>
+          <w:color w:val="D0C981"/>
+          <w:lang w:val="en-US"/>
+        </w:rPr>
+        <w:t xml:space="preserve">&lt;section </w:t>
+      </w:r>
+      <w:r>
+        <w:rPr>
+          <w:rFonts w:ascii="Consolas" w:hAnsi="Consolas" w:cs="Consolas"/>
+          <w:b/>
+          <w:bCs/>
+          <w:color w:val="3B9BD5"/>
+          <w:lang w:val="en-US"/>
+        </w:rPr>
+        <w:t>class=</w:t>
+      </w:r>
+      <w:r>
+        <w:rPr>
+          <w:rFonts w:ascii="Consolas" w:hAnsi="Consolas" w:cs="Consolas"/>
+          <w:b/>
+          <w:bCs/>
+          <w:color w:val="51BB4B"/>
+          <w:lang w:val="en-US"/>
+        </w:rPr>
+        <w:t>"main-content-wrapper"</w:t>
+      </w:r>
+      <w:r>
+        <w:rPr>
+          <w:rFonts w:ascii="Consolas" w:hAnsi="Consolas" w:cs="Consolas"/>
+          <w:b/>
+          <w:bCs/>
+          <w:color w:val="D0C981"/>
+          <w:lang w:val="en-US"/>
+        </w:rPr>
+        <w:t>&gt;</w:t>
+      </w:r>
+      <w:r>
+        <w:rPr>
+          <w:rFonts w:ascii="Consolas" w:hAnsi="Consolas" w:cs="Consolas"/>
+          <w:b/>
+          <w:bCs/>
+          <w:color w:val="D0C981"/>
+          <w:lang w:val="en-US"/>
+        </w:rPr>
+        <w:br/>
+        <w:t xml:space="preserve">    &lt;h1&gt;</w:t>
+      </w:r>
+      <w:r>
+        <w:rPr>
+          <w:rFonts w:ascii="Consolas" w:hAnsi="Consolas" w:cs="Consolas"/>
+          <w:b/>
+          <w:bCs/>
+          <w:color w:val="A9B7C6"/>
+          <w:lang w:val="en-US"/>
+        </w:rPr>
+        <w:t>workshops</w:t>
+      </w:r>
+      <w:r>
+        <w:rPr>
+          <w:rFonts w:ascii="Consolas" w:hAnsi="Consolas" w:cs="Consolas"/>
+          <w:b/>
+          <w:bCs/>
+          <w:color w:val="D0C981"/>
+          <w:lang w:val="en-US"/>
+        </w:rPr>
+        <w:t>&lt;/h1&gt;</w:t>
+      </w:r>
+      <w:r>
+        <w:rPr>
+          <w:rFonts w:ascii="Consolas" w:hAnsi="Consolas" w:cs="Consolas"/>
+          <w:b/>
+          <w:bCs/>
+          <w:color w:val="D0C981"/>
+          <w:lang w:val="en-US"/>
+        </w:rPr>
+        <w:br/>
+      </w:r>
+      <w:r>
+        <w:rPr>
+          <w:rFonts w:ascii="Consolas" w:hAnsi="Consolas" w:cs="Consolas"/>
+          <w:b/>
+          <w:bCs/>
+          <w:color w:val="D0C981"/>
+          <w:lang w:val="en-US"/>
+        </w:rPr>
+        <w:br/>
+        <w:t xml:space="preserve">    </w:t>
+      </w:r>
+      <w:r>
+        <w:rPr>
+          <w:rFonts w:ascii="Consolas" w:hAnsi="Consolas" w:cs="Consolas"/>
+          <w:b/>
+          <w:bCs/>
+          <w:color w:val="CC7832"/>
+          <w:lang w:val="en-US"/>
+        </w:rPr>
+        <w:t xml:space="preserve">&lt;?php if </w:t>
+      </w:r>
+      <w:r>
+        <w:rPr>
+          <w:rFonts w:ascii="Consolas" w:hAnsi="Consolas" w:cs="Consolas"/>
+          <w:b/>
+          <w:bCs/>
+          <w:color w:val="A9B7C6"/>
+          <w:lang w:val="en-US"/>
         </w:rPr>
         <w:t>(</w:t>
       </w:r>
-      <w:r>
-        <w:rPr>
-          <w:b/>
-        </w:rPr>
-        <w:t>цитат</w:t>
-      </w:r>
-      <w:r>
-        <w:rPr>
-          <w:b/>
-        </w:rPr>
-        <w:t>а)</w:t>
-      </w:r>
-      <w:r>
-        <w:t xml:space="preserve"> , функция, которая автоматически может составлять анонсы из первых 55 символов статьи</w:t>
-      </w:r>
-      <w:r>
-        <w:t xml:space="preserve">. Если запись не имеется собственной цитаты, а шаблон вызывает функцию </w:t>
-      </w:r>
-      <w:r>
-        <w:rPr>
-          <w:b/>
-        </w:rPr>
-        <w:t>the_excerpt(),</w:t>
-      </w:r>
-      <w:r>
-        <w:t xml:space="preserve"> WordPress автоматически создаёт цитату, составив её из 55 первых слов записи. Если шаблон вызывает функцию </w:t>
-      </w:r>
-      <w:r>
-        <w:rPr>
-          <w:b/>
-        </w:rPr>
-        <w:t>the_content(),</w:t>
-      </w:r>
-      <w:r>
-        <w:t xml:space="preserve"> WordPress ищет в записи тэг More и выводит всё, что написано до него, в качестве анонса.</w:t>
-      </w:r>
+      <w:proofErr w:type="spellStart"/>
+      <w:r>
+        <w:rPr>
+          <w:rFonts w:ascii="Consolas" w:hAnsi="Consolas" w:cs="Consolas"/>
+          <w:b/>
+          <w:bCs/>
+          <w:color w:val="A9B7C6"/>
+          <w:lang w:val="en-US"/>
+        </w:rPr>
+        <w:t>have_posts</w:t>
+      </w:r>
+      <w:proofErr w:type="spellEnd"/>
+      <w:r>
+        <w:rPr>
+          <w:rFonts w:ascii="Consolas" w:hAnsi="Consolas" w:cs="Consolas"/>
+          <w:b/>
+          <w:bCs/>
+          <w:color w:val="A9B7C6"/>
+          <w:lang w:val="en-US"/>
+        </w:rPr>
+        <w:t xml:space="preserve">()) : </w:t>
+      </w:r>
+      <w:r>
+        <w:rPr>
+          <w:rFonts w:ascii="Consolas" w:hAnsi="Consolas" w:cs="Consolas"/>
+          <w:b/>
+          <w:bCs/>
+          <w:color w:val="CC7832"/>
+          <w:lang w:val="en-US"/>
+        </w:rPr>
+        <w:t>?&gt;</w:t>
+      </w:r>
+      <w:r>
+        <w:rPr>
+          <w:rFonts w:ascii="Consolas" w:hAnsi="Consolas" w:cs="Consolas"/>
+          <w:b/>
+          <w:bCs/>
+          <w:color w:val="CC7832"/>
+          <w:lang w:val="en-US"/>
+        </w:rPr>
+        <w:br/>
+        <w:t xml:space="preserve">      &lt;?php while </w:t>
+      </w:r>
+      <w:r>
+        <w:rPr>
+          <w:rFonts w:ascii="Consolas" w:hAnsi="Consolas" w:cs="Consolas"/>
+          <w:b/>
+          <w:bCs/>
+          <w:color w:val="A9B7C6"/>
+          <w:lang w:val="en-US"/>
+        </w:rPr>
+        <w:t>(</w:t>
+      </w:r>
+      <w:proofErr w:type="spellStart"/>
+      <w:r>
+        <w:rPr>
+          <w:rFonts w:ascii="Consolas" w:hAnsi="Consolas" w:cs="Consolas"/>
+          <w:b/>
+          <w:bCs/>
+          <w:color w:val="A9B7C6"/>
+          <w:lang w:val="en-US"/>
+        </w:rPr>
+        <w:t>have_posts</w:t>
+      </w:r>
+      <w:proofErr w:type="spellEnd"/>
+      <w:r>
+        <w:rPr>
+          <w:rFonts w:ascii="Consolas" w:hAnsi="Consolas" w:cs="Consolas"/>
+          <w:b/>
+          <w:bCs/>
+          <w:color w:val="A9B7C6"/>
+          <w:lang w:val="en-US"/>
+        </w:rPr>
+        <w:t xml:space="preserve">()) : </w:t>
+      </w:r>
+      <w:proofErr w:type="spellStart"/>
+      <w:r>
+        <w:rPr>
+          <w:rFonts w:ascii="Consolas" w:hAnsi="Consolas" w:cs="Consolas"/>
+          <w:b/>
+          <w:bCs/>
+          <w:color w:val="A9B7C6"/>
+          <w:lang w:val="en-US"/>
+        </w:rPr>
+        <w:t>the_post</w:t>
+      </w:r>
+      <w:proofErr w:type="spellEnd"/>
+      <w:r>
+        <w:rPr>
+          <w:rFonts w:ascii="Consolas" w:hAnsi="Consolas" w:cs="Consolas"/>
+          <w:b/>
+          <w:bCs/>
+          <w:color w:val="A9B7C6"/>
+          <w:lang w:val="en-US"/>
+        </w:rPr>
+        <w:t>()</w:t>
+      </w:r>
+      <w:r>
+        <w:rPr>
+          <w:rFonts w:ascii="Consolas" w:hAnsi="Consolas" w:cs="Consolas"/>
+          <w:b/>
+          <w:bCs/>
+          <w:color w:val="CC7832"/>
+          <w:lang w:val="en-US"/>
+        </w:rPr>
+        <w:t>; ?&gt;</w:t>
+      </w:r>
+      <w:r>
+        <w:rPr>
+          <w:rFonts w:ascii="Consolas" w:hAnsi="Consolas" w:cs="Consolas"/>
+          <w:b/>
+          <w:bCs/>
+          <w:color w:val="CC7832"/>
+          <w:lang w:val="en-US"/>
+        </w:rPr>
+        <w:br/>
+        <w:t xml:space="preserve">        </w:t>
+      </w:r>
+      <w:r>
+        <w:rPr>
+          <w:rFonts w:ascii="Consolas" w:hAnsi="Consolas" w:cs="Consolas"/>
+          <w:b/>
+          <w:bCs/>
+          <w:color w:val="D0C981"/>
+          <w:lang w:val="en-US"/>
+        </w:rPr>
+        <w:t xml:space="preserve">&lt;div </w:t>
+      </w:r>
+      <w:r>
+        <w:rPr>
+          <w:rFonts w:ascii="Consolas" w:hAnsi="Consolas" w:cs="Consolas"/>
+          <w:b/>
+          <w:bCs/>
+          <w:color w:val="3B9BD5"/>
+          <w:lang w:val="en-US"/>
+        </w:rPr>
+        <w:t>class=</w:t>
+      </w:r>
+      <w:r>
+        <w:rPr>
+          <w:rFonts w:ascii="Consolas" w:hAnsi="Consolas" w:cs="Consolas"/>
+          <w:b/>
+          <w:bCs/>
+          <w:color w:val="51BB4B"/>
+          <w:lang w:val="en-US"/>
+        </w:rPr>
+        <w:t>"content-item"</w:t>
+      </w:r>
+      <w:r>
+        <w:rPr>
+          <w:rFonts w:ascii="Consolas" w:hAnsi="Consolas" w:cs="Consolas"/>
+          <w:b/>
+          <w:bCs/>
+          <w:color w:val="D0C981"/>
+          <w:lang w:val="en-US"/>
+        </w:rPr>
+        <w:t>&gt;</w:t>
+      </w:r>
+      <w:r>
+        <w:rPr>
+          <w:rFonts w:ascii="Consolas" w:hAnsi="Consolas" w:cs="Consolas"/>
+          <w:b/>
+          <w:bCs/>
+          <w:color w:val="D0C981"/>
+          <w:lang w:val="en-US"/>
+        </w:rPr>
+        <w:br/>
+        <w:t xml:space="preserve">          &lt;figure </w:t>
+      </w:r>
+      <w:r>
+        <w:rPr>
+          <w:rFonts w:ascii="Consolas" w:hAnsi="Consolas" w:cs="Consolas"/>
+          <w:b/>
+          <w:bCs/>
+          <w:color w:val="3B9BD5"/>
+          <w:lang w:val="en-US"/>
+        </w:rPr>
+        <w:t>class=</w:t>
+      </w:r>
+      <w:r>
+        <w:rPr>
+          <w:rFonts w:ascii="Consolas" w:hAnsi="Consolas" w:cs="Consolas"/>
+          <w:b/>
+          <w:bCs/>
+          <w:color w:val="51BB4B"/>
+          <w:lang w:val="en-US"/>
+        </w:rPr>
+        <w:t>"photo-preview"</w:t>
+      </w:r>
+      <w:r>
+        <w:rPr>
+          <w:rFonts w:ascii="Consolas" w:hAnsi="Consolas" w:cs="Consolas"/>
+          <w:b/>
+          <w:bCs/>
+          <w:color w:val="D0C981"/>
+          <w:lang w:val="en-US"/>
+        </w:rPr>
+        <w:t>&gt;</w:t>
+      </w:r>
+      <w:r>
+        <w:rPr>
+          <w:rFonts w:ascii="Consolas" w:hAnsi="Consolas" w:cs="Consolas"/>
+          <w:b/>
+          <w:bCs/>
+          <w:color w:val="D0C981"/>
+          <w:lang w:val="en-US"/>
+        </w:rPr>
+        <w:br/>
+      </w:r>
+      <w:r>
+        <w:rPr>
+          <w:rFonts w:ascii="Consolas" w:hAnsi="Consolas" w:cs="Consolas"/>
+          <w:b/>
+          <w:bCs/>
+          <w:color w:val="808080"/>
+          <w:lang w:val="en-US"/>
+        </w:rPr>
+        <w:t>&lt;!--            &lt;</w:t>
+      </w:r>
+      <w:proofErr w:type="spellStart"/>
+      <w:r>
+        <w:rPr>
+          <w:rFonts w:ascii="Consolas" w:hAnsi="Consolas" w:cs="Consolas"/>
+          <w:b/>
+          <w:bCs/>
+          <w:color w:val="808080"/>
+          <w:lang w:val="en-US"/>
+        </w:rPr>
+        <w:t>img</w:t>
+      </w:r>
+      <w:proofErr w:type="spellEnd"/>
+      <w:r>
+        <w:rPr>
+          <w:rFonts w:ascii="Consolas" w:hAnsi="Consolas" w:cs="Consolas"/>
+          <w:b/>
+          <w:bCs/>
+          <w:color w:val="808080"/>
+          <w:lang w:val="en-US"/>
+        </w:rPr>
+        <w:t xml:space="preserve"> </w:t>
+      </w:r>
+      <w:proofErr w:type="spellStart"/>
+      <w:r>
+        <w:rPr>
+          <w:rFonts w:ascii="Consolas" w:hAnsi="Consolas" w:cs="Consolas"/>
+          <w:b/>
+          <w:bCs/>
+          <w:color w:val="808080"/>
+          <w:lang w:val="en-US"/>
+        </w:rPr>
+        <w:t>src</w:t>
+      </w:r>
+      <w:proofErr w:type="spellEnd"/>
+      <w:r>
+        <w:rPr>
+          <w:rFonts w:ascii="Consolas" w:hAnsi="Consolas" w:cs="Consolas"/>
+          <w:b/>
+          <w:bCs/>
+          <w:color w:val="808080"/>
+          <w:lang w:val="en-US"/>
+        </w:rPr>
+        <w:t>="public/</w:t>
+      </w:r>
+      <w:proofErr w:type="spellStart"/>
+      <w:r>
+        <w:rPr>
+          <w:rFonts w:ascii="Consolas" w:hAnsi="Consolas" w:cs="Consolas"/>
+          <w:b/>
+          <w:bCs/>
+          <w:color w:val="808080"/>
+          <w:lang w:val="en-US"/>
+        </w:rPr>
+        <w:t>img</w:t>
+      </w:r>
+      <w:proofErr w:type="spellEnd"/>
+      <w:r>
+        <w:rPr>
+          <w:rFonts w:ascii="Consolas" w:hAnsi="Consolas" w:cs="Consolas"/>
+          <w:b/>
+          <w:bCs/>
+          <w:color w:val="808080"/>
+          <w:lang w:val="en-US"/>
+        </w:rPr>
+        <w:t>/working/photo1.jpg" alt=""&gt;--&gt;</w:t>
+      </w:r>
+      <w:r>
+        <w:rPr>
+          <w:rFonts w:ascii="Consolas" w:hAnsi="Consolas" w:cs="Consolas"/>
+          <w:b/>
+          <w:bCs/>
+          <w:color w:val="808080"/>
+          <w:lang w:val="en-US"/>
+        </w:rPr>
+        <w:br/>
+        <w:t xml:space="preserve">            </w:t>
+      </w:r>
+      <w:r>
+        <w:rPr>
+          <w:rFonts w:ascii="Consolas" w:hAnsi="Consolas" w:cs="Consolas"/>
+          <w:b/>
+          <w:bCs/>
+          <w:color w:val="CC7832"/>
+          <w:lang w:val="en-US"/>
+        </w:rPr>
+        <w:t xml:space="preserve">&lt;?php if </w:t>
+      </w:r>
+      <w:r>
+        <w:rPr>
+          <w:rFonts w:ascii="Consolas" w:hAnsi="Consolas" w:cs="Consolas"/>
+          <w:b/>
+          <w:bCs/>
+          <w:color w:val="A9B7C6"/>
+          <w:lang w:val="en-US"/>
+        </w:rPr>
+        <w:t xml:space="preserve">( </w:t>
+      </w:r>
+      <w:proofErr w:type="spellStart"/>
+      <w:r>
+        <w:rPr>
+          <w:rFonts w:ascii="Consolas" w:hAnsi="Consolas" w:cs="Consolas"/>
+          <w:b/>
+          <w:bCs/>
+          <w:color w:val="A9B7C6"/>
+          <w:lang w:val="en-US"/>
+        </w:rPr>
+        <w:t>has_post_thumbnail</w:t>
+      </w:r>
+      <w:proofErr w:type="spellEnd"/>
+      <w:r>
+        <w:rPr>
+          <w:rFonts w:ascii="Consolas" w:hAnsi="Consolas" w:cs="Consolas"/>
+          <w:b/>
+          <w:bCs/>
+          <w:color w:val="A9B7C6"/>
+          <w:lang w:val="en-US"/>
+        </w:rPr>
+        <w:t xml:space="preserve">() ) { </w:t>
+      </w:r>
+      <w:proofErr w:type="spellStart"/>
+      <w:r>
+        <w:rPr>
+          <w:rFonts w:ascii="Consolas" w:hAnsi="Consolas" w:cs="Consolas"/>
+          <w:b/>
+          <w:bCs/>
+          <w:color w:val="A9B7C6"/>
+          <w:lang w:val="en-US"/>
+        </w:rPr>
+        <w:t>the_post_thumbnail</w:t>
+      </w:r>
+      <w:proofErr w:type="spellEnd"/>
+      <w:r>
+        <w:rPr>
+          <w:rFonts w:ascii="Consolas" w:hAnsi="Consolas" w:cs="Consolas"/>
+          <w:b/>
+          <w:bCs/>
+          <w:color w:val="A9B7C6"/>
+          <w:lang w:val="en-US"/>
+        </w:rPr>
+        <w:t>()</w:t>
+      </w:r>
+      <w:r>
+        <w:rPr>
+          <w:rFonts w:ascii="Consolas" w:hAnsi="Consolas" w:cs="Consolas"/>
+          <w:b/>
+          <w:bCs/>
+          <w:color w:val="CC7832"/>
+          <w:lang w:val="en-US"/>
+        </w:rPr>
+        <w:t>;</w:t>
+      </w:r>
+      <w:r>
+        <w:rPr>
+          <w:rFonts w:ascii="Consolas" w:hAnsi="Consolas" w:cs="Consolas"/>
+          <w:b/>
+          <w:bCs/>
+          <w:color w:val="A9B7C6"/>
+          <w:lang w:val="en-US"/>
+        </w:rPr>
+        <w:t>}</w:t>
+      </w:r>
+      <w:r>
+        <w:rPr>
+          <w:rFonts w:ascii="Consolas" w:hAnsi="Consolas" w:cs="Consolas"/>
+          <w:b/>
+          <w:bCs/>
+          <w:color w:val="CC7832"/>
+          <w:lang w:val="en-US"/>
+        </w:rPr>
+        <w:t>?&gt;</w:t>
+      </w:r>
+      <w:r>
+        <w:rPr>
+          <w:rFonts w:ascii="Consolas" w:hAnsi="Consolas" w:cs="Consolas"/>
+          <w:b/>
+          <w:bCs/>
+          <w:color w:val="CC7832"/>
+          <w:lang w:val="en-US"/>
+        </w:rPr>
+        <w:br/>
+        <w:t xml:space="preserve">          </w:t>
+      </w:r>
+      <w:r>
+        <w:rPr>
+          <w:rFonts w:ascii="Consolas" w:hAnsi="Consolas" w:cs="Consolas"/>
+          <w:b/>
+          <w:bCs/>
+          <w:color w:val="D0C981"/>
+          <w:lang w:val="en-US"/>
+        </w:rPr>
+        <w:t>&lt;/figure&gt;</w:t>
+      </w:r>
+      <w:r>
+        <w:rPr>
+          <w:rFonts w:ascii="Consolas" w:hAnsi="Consolas" w:cs="Consolas"/>
+          <w:b/>
+          <w:bCs/>
+          <w:color w:val="D0C981"/>
+          <w:lang w:val="en-US"/>
+        </w:rPr>
+        <w:br/>
+      </w:r>
+      <w:r>
+        <w:rPr>
+          <w:rFonts w:ascii="Consolas" w:hAnsi="Consolas" w:cs="Consolas"/>
+          <w:b/>
+          <w:bCs/>
+          <w:color w:val="D0C981"/>
+          <w:lang w:val="en-US"/>
+        </w:rPr>
+        <w:br/>
+        <w:t xml:space="preserve">          &lt;div </w:t>
+      </w:r>
+      <w:r>
+        <w:rPr>
+          <w:rFonts w:ascii="Consolas" w:hAnsi="Consolas" w:cs="Consolas"/>
+          <w:b/>
+          <w:bCs/>
+          <w:color w:val="3B9BD5"/>
+          <w:lang w:val="en-US"/>
+        </w:rPr>
+        <w:t>class=</w:t>
+      </w:r>
+      <w:r>
+        <w:rPr>
+          <w:rFonts w:ascii="Consolas" w:hAnsi="Consolas" w:cs="Consolas"/>
+          <w:b/>
+          <w:bCs/>
+          <w:color w:val="51BB4B"/>
+          <w:lang w:val="en-US"/>
+        </w:rPr>
+        <w:t>"content-preview"</w:t>
+      </w:r>
+      <w:r>
+        <w:rPr>
+          <w:rFonts w:ascii="Consolas" w:hAnsi="Consolas" w:cs="Consolas"/>
+          <w:b/>
+          <w:bCs/>
+          <w:color w:val="D0C981"/>
+          <w:lang w:val="en-US"/>
+        </w:rPr>
+        <w:t>&gt;</w:t>
+      </w:r>
+      <w:r>
+        <w:rPr>
+          <w:rFonts w:ascii="Consolas" w:hAnsi="Consolas" w:cs="Consolas"/>
+          <w:b/>
+          <w:bCs/>
+          <w:color w:val="D0C981"/>
+          <w:lang w:val="en-US"/>
+        </w:rPr>
+        <w:br/>
+        <w:t xml:space="preserve">            &lt;h2&gt;&lt;a </w:t>
+      </w:r>
+      <w:r>
+        <w:rPr>
+          <w:rFonts w:ascii="Consolas" w:hAnsi="Consolas" w:cs="Consolas"/>
+          <w:b/>
+          <w:bCs/>
+          <w:color w:val="3B9BD5"/>
+          <w:lang w:val="en-US"/>
+        </w:rPr>
+        <w:t>href=</w:t>
+      </w:r>
+      <w:r>
+        <w:rPr>
+          <w:rFonts w:ascii="Consolas" w:hAnsi="Consolas" w:cs="Consolas"/>
+          <w:b/>
+          <w:bCs/>
+          <w:color w:val="51BB4B"/>
+          <w:lang w:val="en-US"/>
+        </w:rPr>
+        <w:t>"</w:t>
+      </w:r>
+      <w:r>
+        <w:rPr>
+          <w:rFonts w:ascii="Consolas" w:hAnsi="Consolas" w:cs="Consolas"/>
+          <w:b/>
+          <w:bCs/>
+          <w:color w:val="CC7832"/>
+          <w:lang w:val="en-US"/>
+        </w:rPr>
+        <w:t xml:space="preserve">&lt;?php </w:t>
+      </w:r>
+      <w:proofErr w:type="spellStart"/>
+      <w:r>
+        <w:rPr>
+          <w:rFonts w:ascii="Consolas" w:hAnsi="Consolas" w:cs="Consolas"/>
+          <w:b/>
+          <w:bCs/>
+          <w:color w:val="A9B7C6"/>
+          <w:lang w:val="en-US"/>
+        </w:rPr>
+        <w:t>the_permalink</w:t>
+      </w:r>
+      <w:proofErr w:type="spellEnd"/>
+      <w:r>
+        <w:rPr>
+          <w:rFonts w:ascii="Consolas" w:hAnsi="Consolas" w:cs="Consolas"/>
+          <w:b/>
+          <w:bCs/>
+          <w:color w:val="A9B7C6"/>
+          <w:lang w:val="en-US"/>
+        </w:rPr>
+        <w:t xml:space="preserve">() </w:t>
+      </w:r>
+      <w:r>
+        <w:rPr>
+          <w:rFonts w:ascii="Consolas" w:hAnsi="Consolas" w:cs="Consolas"/>
+          <w:b/>
+          <w:bCs/>
+          <w:color w:val="CC7832"/>
+          <w:lang w:val="en-US"/>
+        </w:rPr>
+        <w:t>?&gt;</w:t>
+      </w:r>
+      <w:r>
+        <w:rPr>
+          <w:rFonts w:ascii="Consolas" w:hAnsi="Consolas" w:cs="Consolas"/>
+          <w:b/>
+          <w:bCs/>
+          <w:color w:val="51BB4B"/>
+          <w:lang w:val="en-US"/>
+        </w:rPr>
+        <w:t>"</w:t>
+      </w:r>
+      <w:r>
+        <w:rPr>
+          <w:rFonts w:ascii="Consolas" w:hAnsi="Consolas" w:cs="Consolas"/>
+          <w:b/>
+          <w:bCs/>
+          <w:color w:val="D0C981"/>
+          <w:lang w:val="en-US"/>
+        </w:rPr>
+        <w:t>&gt;</w:t>
+      </w:r>
+      <w:r>
+        <w:rPr>
+          <w:rFonts w:ascii="Consolas" w:hAnsi="Consolas" w:cs="Consolas"/>
+          <w:b/>
+          <w:bCs/>
+          <w:color w:val="CC7832"/>
+          <w:lang w:val="en-US"/>
+        </w:rPr>
+        <w:t xml:space="preserve">&lt;?php </w:t>
+      </w:r>
+      <w:proofErr w:type="spellStart"/>
+      <w:r>
+        <w:rPr>
+          <w:rFonts w:ascii="Consolas" w:hAnsi="Consolas" w:cs="Consolas"/>
+          <w:b/>
+          <w:bCs/>
+          <w:color w:val="A9B7C6"/>
+          <w:lang w:val="en-US"/>
+        </w:rPr>
+        <w:t>the_title</w:t>
+      </w:r>
+      <w:proofErr w:type="spellEnd"/>
+      <w:r>
+        <w:rPr>
+          <w:rFonts w:ascii="Consolas" w:hAnsi="Consolas" w:cs="Consolas"/>
+          <w:b/>
+          <w:bCs/>
+          <w:color w:val="A9B7C6"/>
+          <w:lang w:val="en-US"/>
+        </w:rPr>
+        <w:t xml:space="preserve">() </w:t>
+      </w:r>
+      <w:r>
+        <w:rPr>
+          <w:rFonts w:ascii="Consolas" w:hAnsi="Consolas" w:cs="Consolas"/>
+          <w:b/>
+          <w:bCs/>
+          <w:color w:val="CC7832"/>
+          <w:lang w:val="en-US"/>
+        </w:rPr>
+        <w:t>?&gt;</w:t>
+      </w:r>
+      <w:r>
+        <w:rPr>
+          <w:rFonts w:ascii="Consolas" w:hAnsi="Consolas" w:cs="Consolas"/>
+          <w:b/>
+          <w:bCs/>
+          <w:color w:val="D0C981"/>
+          <w:lang w:val="en-US"/>
+        </w:rPr>
+        <w:t>&lt;/a&gt;&lt;/h2&gt;</w:t>
+      </w:r>
+      <w:r>
+        <w:rPr>
+          <w:rFonts w:ascii="Consolas" w:hAnsi="Consolas" w:cs="Consolas"/>
+          <w:b/>
+          <w:bCs/>
+          <w:color w:val="D0C981"/>
+          <w:lang w:val="en-US"/>
+        </w:rPr>
+        <w:br/>
+      </w:r>
+      <w:r>
+        <w:rPr>
+          <w:rFonts w:ascii="Consolas" w:hAnsi="Consolas" w:cs="Consolas"/>
+          <w:b/>
+          <w:bCs/>
+          <w:color w:val="D0C981"/>
+          <w:lang w:val="en-US"/>
+        </w:rPr>
+        <w:br/>
+        <w:t xml:space="preserve">            &lt;div </w:t>
+      </w:r>
+      <w:r>
+        <w:rPr>
+          <w:rFonts w:ascii="Consolas" w:hAnsi="Consolas" w:cs="Consolas"/>
+          <w:b/>
+          <w:bCs/>
+          <w:color w:val="3B9BD5"/>
+          <w:lang w:val="en-US"/>
+        </w:rPr>
+        <w:t>class=</w:t>
+      </w:r>
+      <w:r>
+        <w:rPr>
+          <w:rFonts w:ascii="Consolas" w:hAnsi="Consolas" w:cs="Consolas"/>
+          <w:b/>
+          <w:bCs/>
+          <w:color w:val="51BB4B"/>
+          <w:lang w:val="en-US"/>
+        </w:rPr>
+        <w:t>"content-time"</w:t>
+      </w:r>
+      <w:r>
+        <w:rPr>
+          <w:rFonts w:ascii="Consolas" w:hAnsi="Consolas" w:cs="Consolas"/>
+          <w:b/>
+          <w:bCs/>
+          <w:color w:val="D0C981"/>
+          <w:lang w:val="en-US"/>
+        </w:rPr>
+        <w:t>&gt;</w:t>
+      </w:r>
+      <w:r>
+        <w:rPr>
+          <w:rFonts w:ascii="Consolas" w:hAnsi="Consolas" w:cs="Consolas"/>
+          <w:b/>
+          <w:bCs/>
+          <w:color w:val="A9B7C6"/>
+          <w:lang w:val="en-US"/>
+        </w:rPr>
+        <w:t>10 - 17 February</w:t>
+      </w:r>
+      <w:r>
+        <w:rPr>
+          <w:rFonts w:ascii="Consolas" w:hAnsi="Consolas" w:cs="Consolas"/>
+          <w:b/>
+          <w:bCs/>
+          <w:color w:val="D0C981"/>
+          <w:lang w:val="en-US"/>
+        </w:rPr>
+        <w:t>&lt;/div&gt;</w:t>
+      </w:r>
+      <w:r>
+        <w:rPr>
+          <w:rFonts w:ascii="Consolas" w:hAnsi="Consolas" w:cs="Consolas"/>
+          <w:b/>
+          <w:bCs/>
+          <w:color w:val="D0C981"/>
+          <w:lang w:val="en-US"/>
+        </w:rPr>
+        <w:br/>
+        <w:t xml:space="preserve">            &lt;div </w:t>
+      </w:r>
+      <w:r>
+        <w:rPr>
+          <w:rFonts w:ascii="Consolas" w:hAnsi="Consolas" w:cs="Consolas"/>
+          <w:b/>
+          <w:bCs/>
+          <w:color w:val="3B9BD5"/>
+          <w:lang w:val="en-US"/>
+        </w:rPr>
+        <w:t>class=</w:t>
+      </w:r>
+      <w:r>
+        <w:rPr>
+          <w:rFonts w:ascii="Consolas" w:hAnsi="Consolas" w:cs="Consolas"/>
+          <w:b/>
+          <w:bCs/>
+          <w:color w:val="51BB4B"/>
+          <w:lang w:val="en-US"/>
+        </w:rPr>
+        <w:t>"content-preview-text"</w:t>
+      </w:r>
+      <w:r>
+        <w:rPr>
+          <w:rFonts w:ascii="Consolas" w:hAnsi="Consolas" w:cs="Consolas"/>
+          <w:b/>
+          <w:bCs/>
+          <w:color w:val="D0C981"/>
+          <w:lang w:val="en-US"/>
+        </w:rPr>
+        <w:t>&gt;</w:t>
+      </w:r>
+      <w:r>
+        <w:rPr>
+          <w:rFonts w:ascii="Consolas" w:hAnsi="Consolas" w:cs="Consolas"/>
+          <w:b/>
+          <w:bCs/>
+          <w:color w:val="D0C981"/>
+          <w:lang w:val="en-US"/>
+        </w:rPr>
+        <w:br/>
+        <w:t xml:space="preserve">              </w:t>
+      </w:r>
+      <w:r>
+        <w:rPr>
+          <w:rFonts w:ascii="Consolas" w:hAnsi="Consolas" w:cs="Consolas"/>
+          <w:b/>
+          <w:bCs/>
+          <w:color w:val="CC7832"/>
+          <w:lang w:val="en-US"/>
+        </w:rPr>
+        <w:t xml:space="preserve">&lt;?php </w:t>
+      </w:r>
+      <w:proofErr w:type="spellStart"/>
+      <w:r>
+        <w:rPr>
+          <w:rFonts w:ascii="Consolas" w:hAnsi="Consolas" w:cs="Consolas"/>
+          <w:b/>
+          <w:bCs/>
+          <w:color w:val="A9B7C6"/>
+          <w:lang w:val="en-US"/>
+        </w:rPr>
+        <w:t>the_excerpt</w:t>
+      </w:r>
+      <w:proofErr w:type="spellEnd"/>
+      <w:r>
+        <w:rPr>
+          <w:rFonts w:ascii="Consolas" w:hAnsi="Consolas" w:cs="Consolas"/>
+          <w:b/>
+          <w:bCs/>
+          <w:color w:val="A9B7C6"/>
+          <w:lang w:val="en-US"/>
+        </w:rPr>
+        <w:t xml:space="preserve">() </w:t>
+      </w:r>
+      <w:r>
+        <w:rPr>
+          <w:rFonts w:ascii="Consolas" w:hAnsi="Consolas" w:cs="Consolas"/>
+          <w:b/>
+          <w:bCs/>
+          <w:color w:val="CC7832"/>
+          <w:lang w:val="en-US"/>
+        </w:rPr>
+        <w:t>?&gt;</w:t>
+      </w:r>
+      <w:r>
+        <w:rPr>
+          <w:rFonts w:ascii="Consolas" w:hAnsi="Consolas" w:cs="Consolas"/>
+          <w:b/>
+          <w:bCs/>
+          <w:color w:val="CC7832"/>
+          <w:lang w:val="en-US"/>
+        </w:rPr>
+        <w:br/>
+        <w:t xml:space="preserve">            </w:t>
+      </w:r>
+      <w:r>
+        <w:rPr>
+          <w:rFonts w:ascii="Consolas" w:hAnsi="Consolas" w:cs="Consolas"/>
+          <w:b/>
+          <w:bCs/>
+          <w:color w:val="D0C981"/>
+          <w:lang w:val="en-US"/>
+        </w:rPr>
+        <w:t>&lt;/div&gt;</w:t>
+      </w:r>
+      <w:r>
+        <w:rPr>
+          <w:rFonts w:ascii="Consolas" w:hAnsi="Consolas" w:cs="Consolas"/>
+          <w:b/>
+          <w:bCs/>
+          <w:color w:val="D0C981"/>
+          <w:lang w:val="en-US"/>
+        </w:rPr>
+        <w:br/>
+      </w:r>
+      <w:r>
+        <w:rPr>
+          <w:rFonts w:ascii="Consolas" w:hAnsi="Consolas" w:cs="Consolas"/>
+          <w:b/>
+          <w:bCs/>
+          <w:color w:val="D0C981"/>
+          <w:lang w:val="en-US"/>
+        </w:rPr>
+        <w:br/>
+        <w:t xml:space="preserve">            &lt;div </w:t>
+      </w:r>
+      <w:r>
+        <w:rPr>
+          <w:rFonts w:ascii="Consolas" w:hAnsi="Consolas" w:cs="Consolas"/>
+          <w:b/>
+          <w:bCs/>
+          <w:color w:val="3B9BD5"/>
+          <w:lang w:val="en-US"/>
+        </w:rPr>
+        <w:t>class=</w:t>
+      </w:r>
+      <w:r>
+        <w:rPr>
+          <w:rFonts w:ascii="Consolas" w:hAnsi="Consolas" w:cs="Consolas"/>
+          <w:b/>
+          <w:bCs/>
+          <w:color w:val="51BB4B"/>
+          <w:lang w:val="en-US"/>
+        </w:rPr>
+        <w:t>"read-more"</w:t>
+      </w:r>
+      <w:r>
+        <w:rPr>
+          <w:rFonts w:ascii="Consolas" w:hAnsi="Consolas" w:cs="Consolas"/>
+          <w:b/>
+          <w:bCs/>
+          <w:color w:val="D0C981"/>
+          <w:lang w:val="en-US"/>
+        </w:rPr>
+        <w:t xml:space="preserve">&gt;&lt;a </w:t>
+      </w:r>
+      <w:r>
+        <w:rPr>
+          <w:rFonts w:ascii="Consolas" w:hAnsi="Consolas" w:cs="Consolas"/>
+          <w:b/>
+          <w:bCs/>
+          <w:color w:val="3B9BD5"/>
+          <w:lang w:val="en-US"/>
+        </w:rPr>
+        <w:t>href=</w:t>
+      </w:r>
+      <w:r>
+        <w:rPr>
+          <w:rFonts w:ascii="Consolas" w:hAnsi="Consolas" w:cs="Consolas"/>
+          <w:b/>
+          <w:bCs/>
+          <w:color w:val="51BB4B"/>
+          <w:lang w:val="en-US"/>
+        </w:rPr>
+        <w:t>"</w:t>
+      </w:r>
+      <w:r>
+        <w:rPr>
+          <w:rFonts w:ascii="Consolas" w:hAnsi="Consolas" w:cs="Consolas"/>
+          <w:b/>
+          <w:bCs/>
+          <w:color w:val="CC7832"/>
+          <w:lang w:val="en-US"/>
+        </w:rPr>
+        <w:t xml:space="preserve">&lt;?php </w:t>
+      </w:r>
+      <w:proofErr w:type="spellStart"/>
+      <w:r>
+        <w:rPr>
+          <w:rFonts w:ascii="Consolas" w:hAnsi="Consolas" w:cs="Consolas"/>
+          <w:b/>
+          <w:bCs/>
+          <w:color w:val="A9B7C6"/>
+          <w:lang w:val="en-US"/>
+        </w:rPr>
+        <w:t>the_permalink</w:t>
+      </w:r>
+      <w:proofErr w:type="spellEnd"/>
+      <w:r>
+        <w:rPr>
+          <w:rFonts w:ascii="Consolas" w:hAnsi="Consolas" w:cs="Consolas"/>
+          <w:b/>
+          <w:bCs/>
+          <w:color w:val="A9B7C6"/>
+          <w:lang w:val="en-US"/>
+        </w:rPr>
+        <w:t xml:space="preserve">() </w:t>
+      </w:r>
+      <w:r>
+        <w:rPr>
+          <w:rFonts w:ascii="Consolas" w:hAnsi="Consolas" w:cs="Consolas"/>
+          <w:b/>
+          <w:bCs/>
+          <w:color w:val="CC7832"/>
+          <w:lang w:val="en-US"/>
+        </w:rPr>
+        <w:t>?&gt;</w:t>
+      </w:r>
+      <w:r>
+        <w:rPr>
+          <w:rFonts w:ascii="Consolas" w:hAnsi="Consolas" w:cs="Consolas"/>
+          <w:b/>
+          <w:bCs/>
+          <w:color w:val="51BB4B"/>
+          <w:lang w:val="en-US"/>
+        </w:rPr>
+        <w:t>"</w:t>
+      </w:r>
+      <w:r>
+        <w:rPr>
+          <w:rFonts w:ascii="Consolas" w:hAnsi="Consolas" w:cs="Consolas"/>
+          <w:b/>
+          <w:bCs/>
+          <w:color w:val="D0C981"/>
+          <w:lang w:val="en-US"/>
+        </w:rPr>
+        <w:t>&gt;</w:t>
+      </w:r>
+      <w:r>
+        <w:rPr>
+          <w:rFonts w:ascii="Consolas" w:hAnsi="Consolas" w:cs="Consolas"/>
+          <w:b/>
+          <w:bCs/>
+          <w:color w:val="A9B7C6"/>
+          <w:lang w:val="en-US"/>
+        </w:rPr>
+        <w:t>Read details</w:t>
+      </w:r>
+      <w:r>
+        <w:rPr>
+          <w:rFonts w:ascii="Consolas" w:hAnsi="Consolas" w:cs="Consolas"/>
+          <w:b/>
+          <w:bCs/>
+          <w:color w:val="D0C981"/>
+          <w:lang w:val="en-US"/>
+        </w:rPr>
+        <w:t>&lt;/a&gt;&lt;/div&gt;</w:t>
+      </w:r>
+      <w:r>
+        <w:rPr>
+          <w:rFonts w:ascii="Consolas" w:hAnsi="Consolas" w:cs="Consolas"/>
+          <w:b/>
+          <w:bCs/>
+          <w:color w:val="D0C981"/>
+          <w:lang w:val="en-US"/>
+        </w:rPr>
+        <w:br/>
+        <w:t xml:space="preserve">            &lt;div </w:t>
+      </w:r>
+      <w:r>
+        <w:rPr>
+          <w:rFonts w:ascii="Consolas" w:hAnsi="Consolas" w:cs="Consolas"/>
+          <w:b/>
+          <w:bCs/>
+          <w:color w:val="3B9BD5"/>
+          <w:lang w:val="en-US"/>
+        </w:rPr>
+        <w:t>class=</w:t>
+      </w:r>
+      <w:r>
+        <w:rPr>
+          <w:rFonts w:ascii="Consolas" w:hAnsi="Consolas" w:cs="Consolas"/>
+          <w:b/>
+          <w:bCs/>
+          <w:color w:val="51BB4B"/>
+          <w:lang w:val="en-US"/>
+        </w:rPr>
+        <w:t>"read-more"</w:t>
+      </w:r>
+      <w:r>
+        <w:rPr>
+          <w:rFonts w:ascii="Consolas" w:hAnsi="Consolas" w:cs="Consolas"/>
+          <w:b/>
+          <w:bCs/>
+          <w:color w:val="D0C981"/>
+          <w:lang w:val="en-US"/>
+        </w:rPr>
+        <w:t xml:space="preserve">&gt;&lt;a </w:t>
+      </w:r>
+      <w:r>
+        <w:rPr>
+          <w:rFonts w:ascii="Consolas" w:hAnsi="Consolas" w:cs="Consolas"/>
+          <w:b/>
+          <w:bCs/>
+          <w:color w:val="3B9BD5"/>
+          <w:lang w:val="en-US"/>
+        </w:rPr>
+        <w:t>class=</w:t>
+      </w:r>
+      <w:r>
+        <w:rPr>
+          <w:rFonts w:ascii="Consolas" w:hAnsi="Consolas" w:cs="Consolas"/>
+          <w:b/>
+          <w:bCs/>
+          <w:color w:val="51BB4B"/>
+          <w:lang w:val="en-US"/>
+        </w:rPr>
+        <w:t xml:space="preserve">"read-more" </w:t>
+      </w:r>
+      <w:r>
+        <w:rPr>
+          <w:rFonts w:ascii="Consolas" w:hAnsi="Consolas" w:cs="Consolas"/>
+          <w:b/>
+          <w:bCs/>
+          <w:color w:val="3B9BD5"/>
+          <w:lang w:val="en-US"/>
+        </w:rPr>
+        <w:t>href=</w:t>
+      </w:r>
+      <w:r>
+        <w:rPr>
+          <w:rFonts w:ascii="Consolas" w:hAnsi="Consolas" w:cs="Consolas"/>
+          <w:b/>
+          <w:bCs/>
+          <w:color w:val="51BB4B"/>
+          <w:lang w:val="en-US"/>
+        </w:rPr>
+        <w:t>"</w:t>
+      </w:r>
+      <w:r>
+        <w:rPr>
+          <w:rFonts w:ascii="Consolas" w:hAnsi="Consolas" w:cs="Consolas"/>
+          <w:b/>
+          <w:bCs/>
+          <w:color w:val="CC7832"/>
+          <w:lang w:val="en-US"/>
+        </w:rPr>
+        <w:t xml:space="preserve">&lt;?php </w:t>
+      </w:r>
+      <w:proofErr w:type="spellStart"/>
+      <w:r>
+        <w:rPr>
+          <w:rFonts w:ascii="Consolas" w:hAnsi="Consolas" w:cs="Consolas"/>
+          <w:b/>
+          <w:bCs/>
+          <w:color w:val="A9B7C6"/>
+          <w:lang w:val="en-US"/>
+        </w:rPr>
+        <w:t>the_permalink</w:t>
+      </w:r>
+      <w:proofErr w:type="spellEnd"/>
+      <w:r>
+        <w:rPr>
+          <w:rFonts w:ascii="Consolas" w:hAnsi="Consolas" w:cs="Consolas"/>
+          <w:b/>
+          <w:bCs/>
+          <w:color w:val="A9B7C6"/>
+          <w:lang w:val="en-US"/>
+        </w:rPr>
+        <w:t xml:space="preserve">() </w:t>
+      </w:r>
+      <w:r>
+        <w:rPr>
+          <w:rFonts w:ascii="Consolas" w:hAnsi="Consolas" w:cs="Consolas"/>
+          <w:b/>
+          <w:bCs/>
+          <w:color w:val="CC7832"/>
+          <w:lang w:val="en-US"/>
+        </w:rPr>
+        <w:t>?&gt;</w:t>
+      </w:r>
+      <w:r>
+        <w:rPr>
+          <w:rFonts w:ascii="Consolas" w:hAnsi="Consolas" w:cs="Consolas"/>
+          <w:b/>
+          <w:bCs/>
+          <w:color w:val="51BB4B"/>
+          <w:lang w:val="en-US"/>
+        </w:rPr>
+        <w:t>"</w:t>
+      </w:r>
+      <w:r>
+        <w:rPr>
+          <w:rFonts w:ascii="Consolas" w:hAnsi="Consolas" w:cs="Consolas"/>
+          <w:b/>
+          <w:bCs/>
+          <w:color w:val="D0C981"/>
+          <w:lang w:val="en-US"/>
+        </w:rPr>
+        <w:t>&gt;</w:t>
+      </w:r>
+      <w:r>
+        <w:rPr>
+          <w:rFonts w:ascii="Consolas" w:hAnsi="Consolas" w:cs="Consolas"/>
+          <w:b/>
+          <w:bCs/>
+          <w:color w:val="A9B7C6"/>
+          <w:lang w:val="en-US"/>
+        </w:rPr>
+        <w:t>Backstage</w:t>
+      </w:r>
+      <w:r>
+        <w:rPr>
+          <w:rFonts w:ascii="Consolas" w:hAnsi="Consolas" w:cs="Consolas"/>
+          <w:b/>
+          <w:bCs/>
+          <w:color w:val="D0C981"/>
+          <w:lang w:val="en-US"/>
+        </w:rPr>
+        <w:t>&lt;/a&gt;&lt;/div&gt;</w:t>
+      </w:r>
+      <w:r>
+        <w:rPr>
+          <w:rFonts w:ascii="Consolas" w:hAnsi="Consolas" w:cs="Consolas"/>
+          <w:b/>
+          <w:bCs/>
+          <w:color w:val="D0C981"/>
+          <w:lang w:val="en-US"/>
+        </w:rPr>
+        <w:br/>
+        <w:t xml:space="preserve">          &lt;/div&gt;</w:t>
+      </w:r>
+      <w:r>
+        <w:rPr>
+          <w:rFonts w:ascii="Consolas" w:hAnsi="Consolas" w:cs="Consolas"/>
+          <w:b/>
+          <w:bCs/>
+          <w:color w:val="D0C981"/>
+          <w:lang w:val="en-US"/>
+        </w:rPr>
+        <w:br/>
+        <w:t xml:space="preserve">        &lt;/div&gt;</w:t>
+      </w:r>
+      <w:r>
+        <w:rPr>
+          <w:rFonts w:ascii="Consolas" w:hAnsi="Consolas" w:cs="Consolas"/>
+          <w:b/>
+          <w:bCs/>
+          <w:color w:val="D0C981"/>
+          <w:lang w:val="en-US"/>
+        </w:rPr>
+        <w:br/>
+        <w:t xml:space="preserve">    </w:t>
+      </w:r>
+      <w:r>
+        <w:rPr>
+          <w:rFonts w:ascii="Consolas" w:hAnsi="Consolas" w:cs="Consolas"/>
+          <w:b/>
+          <w:bCs/>
+          <w:color w:val="CC7832"/>
+          <w:lang w:val="en-US"/>
+        </w:rPr>
+        <w:t xml:space="preserve">&lt;?php </w:t>
+      </w:r>
+      <w:proofErr w:type="spellStart"/>
+      <w:r>
+        <w:rPr>
+          <w:rFonts w:ascii="Consolas" w:hAnsi="Consolas" w:cs="Consolas"/>
+          <w:b/>
+          <w:bCs/>
+          <w:color w:val="CC7832"/>
+          <w:lang w:val="en-US"/>
+        </w:rPr>
+        <w:t>endwhile</w:t>
+      </w:r>
+      <w:proofErr w:type="spellEnd"/>
+      <w:r>
+        <w:rPr>
+          <w:rFonts w:ascii="Consolas" w:hAnsi="Consolas" w:cs="Consolas"/>
+          <w:b/>
+          <w:bCs/>
+          <w:color w:val="CC7832"/>
+          <w:lang w:val="en-US"/>
+        </w:rPr>
+        <w:t>; ?&gt;</w:t>
+      </w:r>
+      <w:r>
+        <w:rPr>
+          <w:rFonts w:ascii="Consolas" w:hAnsi="Consolas" w:cs="Consolas"/>
+          <w:b/>
+          <w:bCs/>
+          <w:color w:val="CC7832"/>
+          <w:lang w:val="en-US"/>
+        </w:rPr>
+        <w:br/>
+        <w:t xml:space="preserve">      </w:t>
+      </w:r>
+      <w:r>
+        <w:rPr>
+          <w:rFonts w:ascii="Consolas" w:hAnsi="Consolas" w:cs="Consolas"/>
+          <w:b/>
+          <w:bCs/>
+          <w:color w:val="D0C981"/>
+          <w:lang w:val="en-US"/>
+        </w:rPr>
+        <w:t xml:space="preserve">&lt;div </w:t>
+      </w:r>
+      <w:r>
+        <w:rPr>
+          <w:rFonts w:ascii="Consolas" w:hAnsi="Consolas" w:cs="Consolas"/>
+          <w:b/>
+          <w:bCs/>
+          <w:color w:val="3B9BD5"/>
+          <w:lang w:val="en-US"/>
+        </w:rPr>
+        <w:t>class=</w:t>
+      </w:r>
+      <w:r>
+        <w:rPr>
+          <w:rFonts w:ascii="Consolas" w:hAnsi="Consolas" w:cs="Consolas"/>
+          <w:b/>
+          <w:bCs/>
+          <w:color w:val="51BB4B"/>
+          <w:lang w:val="en-US"/>
+        </w:rPr>
+        <w:t>"</w:t>
+      </w:r>
+      <w:proofErr w:type="spellStart"/>
+      <w:r>
+        <w:rPr>
+          <w:rFonts w:ascii="Consolas" w:hAnsi="Consolas" w:cs="Consolas"/>
+          <w:b/>
+          <w:bCs/>
+          <w:color w:val="51BB4B"/>
+          <w:lang w:val="en-US"/>
+        </w:rPr>
+        <w:t>pagenavi</w:t>
+      </w:r>
+      <w:proofErr w:type="spellEnd"/>
+      <w:r>
+        <w:rPr>
+          <w:rFonts w:ascii="Consolas" w:hAnsi="Consolas" w:cs="Consolas"/>
+          <w:b/>
+          <w:bCs/>
+          <w:color w:val="51BB4B"/>
+          <w:lang w:val="en-US"/>
+        </w:rPr>
+        <w:t>"</w:t>
+      </w:r>
+      <w:r>
+        <w:rPr>
+          <w:rFonts w:ascii="Consolas" w:hAnsi="Consolas" w:cs="Consolas"/>
+          <w:b/>
+          <w:bCs/>
+          <w:color w:val="D0C981"/>
+          <w:lang w:val="en-US"/>
+        </w:rPr>
+        <w:t>&gt;</w:t>
+      </w:r>
+      <w:r>
+        <w:rPr>
+          <w:rFonts w:ascii="Consolas" w:hAnsi="Consolas" w:cs="Consolas"/>
+          <w:b/>
+          <w:bCs/>
+          <w:color w:val="CC7832"/>
+          <w:lang w:val="en-US"/>
+        </w:rPr>
+        <w:t xml:space="preserve">&lt;?php if </w:t>
+      </w:r>
+      <w:r>
+        <w:rPr>
+          <w:rFonts w:ascii="Consolas" w:hAnsi="Consolas" w:cs="Consolas"/>
+          <w:b/>
+          <w:bCs/>
+          <w:color w:val="A9B7C6"/>
+          <w:lang w:val="en-US"/>
+        </w:rPr>
+        <w:t>(</w:t>
+      </w:r>
+      <w:proofErr w:type="spellStart"/>
+      <w:r>
+        <w:rPr>
+          <w:rFonts w:ascii="Consolas" w:hAnsi="Consolas" w:cs="Consolas"/>
+          <w:b/>
+          <w:bCs/>
+          <w:color w:val="A9B7C6"/>
+          <w:lang w:val="en-US"/>
+        </w:rPr>
+        <w:t>function_exists</w:t>
+      </w:r>
+      <w:proofErr w:type="spellEnd"/>
+      <w:r>
+        <w:rPr>
+          <w:rFonts w:ascii="Consolas" w:hAnsi="Consolas" w:cs="Consolas"/>
+          <w:b/>
+          <w:bCs/>
+          <w:color w:val="A9B7C6"/>
+          <w:lang w:val="en-US"/>
+        </w:rPr>
+        <w:t>(</w:t>
+      </w:r>
+      <w:r>
+        <w:rPr>
+          <w:rFonts w:ascii="Consolas" w:hAnsi="Consolas" w:cs="Consolas"/>
+          <w:b/>
+          <w:bCs/>
+          <w:color w:val="6A8759"/>
+          <w:lang w:val="en-US"/>
+        </w:rPr>
+        <w:t>'</w:t>
+      </w:r>
+      <w:proofErr w:type="spellStart"/>
+      <w:r>
+        <w:rPr>
+          <w:rFonts w:ascii="Consolas" w:hAnsi="Consolas" w:cs="Consolas"/>
+          <w:b/>
+          <w:bCs/>
+          <w:color w:val="6A8759"/>
+          <w:lang w:val="en-US"/>
+        </w:rPr>
+        <w:t>wp_pagenavi</w:t>
+      </w:r>
+      <w:proofErr w:type="spellEnd"/>
+      <w:r>
+        <w:rPr>
+          <w:rFonts w:ascii="Consolas" w:hAnsi="Consolas" w:cs="Consolas"/>
+          <w:b/>
+          <w:bCs/>
+          <w:color w:val="6A8759"/>
+          <w:lang w:val="en-US"/>
+        </w:rPr>
+        <w:t>'</w:t>
+      </w:r>
+      <w:r>
+        <w:rPr>
+          <w:rFonts w:ascii="Consolas" w:hAnsi="Consolas" w:cs="Consolas"/>
+          <w:b/>
+          <w:bCs/>
+          <w:color w:val="A9B7C6"/>
+          <w:lang w:val="en-US"/>
+        </w:rPr>
+        <w:t xml:space="preserve">)) </w:t>
+      </w:r>
+      <w:proofErr w:type="spellStart"/>
+      <w:r>
+        <w:rPr>
+          <w:rFonts w:ascii="Consolas" w:hAnsi="Consolas" w:cs="Consolas"/>
+          <w:b/>
+          <w:bCs/>
+          <w:color w:val="A9B7C6"/>
+          <w:lang w:val="en-US"/>
+        </w:rPr>
+        <w:t>wp_pagenavi</w:t>
+      </w:r>
+      <w:proofErr w:type="spellEnd"/>
+      <w:r>
+        <w:rPr>
+          <w:rFonts w:ascii="Consolas" w:hAnsi="Consolas" w:cs="Consolas"/>
+          <w:b/>
+          <w:bCs/>
+          <w:color w:val="A9B7C6"/>
+          <w:lang w:val="en-US"/>
+        </w:rPr>
+        <w:t>()</w:t>
+      </w:r>
+      <w:r>
+        <w:rPr>
+          <w:rFonts w:ascii="Consolas" w:hAnsi="Consolas" w:cs="Consolas"/>
+          <w:b/>
+          <w:bCs/>
+          <w:color w:val="CC7832"/>
+          <w:lang w:val="en-US"/>
+        </w:rPr>
+        <w:t xml:space="preserve">; ?&gt; </w:t>
+      </w:r>
+      <w:r>
+        <w:rPr>
+          <w:rFonts w:ascii="Consolas" w:hAnsi="Consolas" w:cs="Consolas"/>
+          <w:b/>
+          <w:bCs/>
+          <w:color w:val="D0C981"/>
+        </w:rPr>
+        <w:t>&lt;/</w:t>
+      </w:r>
+      <w:proofErr w:type="spellStart"/>
+      <w:r>
+        <w:rPr>
+          <w:rFonts w:ascii="Consolas" w:hAnsi="Consolas" w:cs="Consolas"/>
+          <w:b/>
+          <w:bCs/>
+          <w:color w:val="D0C981"/>
+        </w:rPr>
+        <w:t>div</w:t>
+      </w:r>
+      <w:proofErr w:type="spellEnd"/>
+      <w:r>
+        <w:rPr>
+          <w:rFonts w:ascii="Consolas" w:hAnsi="Consolas" w:cs="Consolas"/>
+          <w:b/>
+          <w:bCs/>
+          <w:color w:val="D0C981"/>
+        </w:rPr>
+        <w:t>&gt;</w:t>
+      </w:r>
+      <w:r>
+        <w:rPr>
+          <w:rFonts w:ascii="Consolas" w:hAnsi="Consolas" w:cs="Consolas"/>
+          <w:b/>
+          <w:bCs/>
+          <w:color w:val="D0C981"/>
+        </w:rPr>
+        <w:br/>
+        <w:t xml:space="preserve">    </w:t>
+      </w:r>
+      <w:r>
+        <w:rPr>
+          <w:rFonts w:ascii="Consolas" w:hAnsi="Consolas" w:cs="Consolas"/>
+          <w:b/>
+          <w:bCs/>
+          <w:color w:val="CC7832"/>
+        </w:rPr>
+        <w:t xml:space="preserve">&lt;?php </w:t>
+      </w:r>
+      <w:proofErr w:type="spellStart"/>
+      <w:r>
+        <w:rPr>
+          <w:rFonts w:ascii="Consolas" w:hAnsi="Consolas" w:cs="Consolas"/>
+          <w:b/>
+          <w:bCs/>
+          <w:color w:val="CC7832"/>
+        </w:rPr>
+        <w:t>else</w:t>
+      </w:r>
+      <w:proofErr w:type="spellEnd"/>
+      <w:r>
+        <w:rPr>
+          <w:rFonts w:ascii="Consolas" w:hAnsi="Consolas" w:cs="Consolas"/>
+          <w:b/>
+          <w:bCs/>
+          <w:color w:val="CC7832"/>
+        </w:rPr>
+        <w:t xml:space="preserve"> </w:t>
+      </w:r>
+      <w:r>
+        <w:rPr>
+          <w:rFonts w:ascii="Consolas" w:hAnsi="Consolas" w:cs="Consolas"/>
+          <w:b/>
+          <w:bCs/>
+          <w:color w:val="A9B7C6"/>
+        </w:rPr>
+        <w:t xml:space="preserve">: </w:t>
+      </w:r>
+      <w:r>
+        <w:rPr>
+          <w:rFonts w:ascii="Consolas" w:hAnsi="Consolas" w:cs="Consolas"/>
+          <w:b/>
+          <w:bCs/>
+          <w:color w:val="CC7832"/>
+        </w:rPr>
+        <w:t>?&gt;</w:t>
+      </w:r>
+      <w:r>
+        <w:rPr>
+          <w:rFonts w:ascii="Consolas" w:hAnsi="Consolas" w:cs="Consolas"/>
+          <w:b/>
+          <w:bCs/>
+          <w:color w:val="CC7832"/>
+        </w:rPr>
+        <w:br/>
+        <w:t xml:space="preserve">    &lt;?php </w:t>
+      </w:r>
+      <w:proofErr w:type="spellStart"/>
+      <w:r>
+        <w:rPr>
+          <w:rFonts w:ascii="Consolas" w:hAnsi="Consolas" w:cs="Consolas"/>
+          <w:b/>
+          <w:bCs/>
+          <w:color w:val="CC7832"/>
+        </w:rPr>
+        <w:t>endif</w:t>
+      </w:r>
+      <w:proofErr w:type="spellEnd"/>
+      <w:r>
+        <w:rPr>
+          <w:rFonts w:ascii="Consolas" w:hAnsi="Consolas" w:cs="Consolas"/>
+          <w:b/>
+          <w:bCs/>
+          <w:color w:val="CC7832"/>
+        </w:rPr>
+        <w:t>; ?&gt;</w:t>
+      </w:r>
+      <w:r>
+        <w:rPr>
+          <w:rFonts w:ascii="Consolas" w:hAnsi="Consolas" w:cs="Consolas"/>
+          <w:b/>
+          <w:bCs/>
+          <w:color w:val="CC7832"/>
+        </w:rPr>
+        <w:br/>
+        <w:t xml:space="preserve">  </w:t>
+      </w:r>
+      <w:r>
+        <w:rPr>
+          <w:rFonts w:ascii="Consolas" w:hAnsi="Consolas" w:cs="Consolas"/>
+          <w:b/>
+          <w:bCs/>
+          <w:color w:val="D0C981"/>
+        </w:rPr>
+        <w:t>&lt;/</w:t>
+      </w:r>
+      <w:proofErr w:type="spellStart"/>
+      <w:r>
+        <w:rPr>
+          <w:rFonts w:ascii="Consolas" w:hAnsi="Consolas" w:cs="Consolas"/>
+          <w:b/>
+          <w:bCs/>
+          <w:color w:val="D0C981"/>
+        </w:rPr>
+        <w:t>section</w:t>
+      </w:r>
+      <w:proofErr w:type="spellEnd"/>
+      <w:r>
+        <w:rPr>
+          <w:rFonts w:ascii="Consolas" w:hAnsi="Consolas" w:cs="Consolas"/>
+          <w:b/>
+          <w:bCs/>
+          <w:color w:val="D0C981"/>
+        </w:rPr>
+        <w:t>&gt;</w:t>
+      </w:r>
+      <w:proofErr w:type="gramEnd"/>
+    </w:p>
+    <w:p>
+      <w:pPr>
+        <w:ind w:left="0"/>
+        <w:rPr>
+          <w:lang w:val="en-US"/>
+        </w:rPr>
+      </w:pPr>
+    </w:p>
+    <w:p>
+      <w:pPr>
+        <w:ind w:left="0"/>
+        <w:rPr>
+          <w:lang w:val="en-US"/>
+        </w:rPr>
+      </w:pPr>
+      <w:r>
+        <w:t xml:space="preserve">Это  так называемый цикл. </w:t>
+      </w:r>
+    </w:p>
+    <w:p>
+      <w:pPr>
+        <w:ind w:left="0"/>
+        <w:rPr>
+          <w:lang w:val="en-US"/>
+        </w:rPr>
+      </w:pPr>
     </w:p>
     <w:p>
       <w:pPr>
         <w:pStyle w:val="a0"/>
-        <w:ind w:left="1191"/>
+        <w:numPr>
+          <w:ilvl w:val="0"/>
+          <w:numId w:val="15"/>
+        </w:numPr>
+      </w:pPr>
+      <w:r>
+        <w:t xml:space="preserve">Что бы вывести миниатюру изображения, нужно создать файл </w:t>
+      </w:r>
+      <w:r>
+        <w:rPr>
+          <w:b/>
+          <w:lang w:val="en-US"/>
+        </w:rPr>
+        <w:t>functions</w:t>
+      </w:r>
+      <w:r>
+        <w:rPr>
+          <w:b/>
+        </w:rPr>
+        <w:t>.</w:t>
+      </w:r>
+      <w:r>
+        <w:rPr>
+          <w:b/>
+          <w:lang w:val="en-US"/>
+        </w:rPr>
+        <w:t>php</w:t>
+      </w:r>
+      <w:r>
+        <w:rPr>
+          <w:b/>
+        </w:rPr>
+        <w:t xml:space="preserve"> </w:t>
+      </w:r>
+      <w:r>
+        <w:t>и добавить в него следующий код</w:t>
+      </w:r>
+      <w:r>
+        <w:t xml:space="preserve">, что бы включить опцию </w:t>
+      </w:r>
+      <w:r>
+        <w:rPr>
+          <w:lang w:val="en-US"/>
+        </w:rPr>
+        <w:t>features</w:t>
+      </w:r>
+      <w:r>
+        <w:t xml:space="preserve"> </w:t>
+      </w:r>
+      <w:r>
+        <w:t xml:space="preserve">в </w:t>
+      </w:r>
+      <w:proofErr w:type="spellStart"/>
+      <w:r>
+        <w:t>админке</w:t>
+      </w:r>
+      <w:proofErr w:type="spellEnd"/>
+      <w:r>
+        <w:t>:</w:t>
+      </w:r>
+    </w:p>
+    <w:p>
+      <w:pPr>
+        <w:pStyle w:val="code"/>
+      </w:pPr>
+      <w:proofErr w:type="gramStart"/>
+      <w:r>
+        <w:t>&lt;?php</w:t>
+      </w:r>
+      <w:proofErr w:type="gramEnd"/>
+    </w:p>
+    <w:p>
+      <w:pPr>
+        <w:pStyle w:val="code"/>
+        <w:rPr>
+          <w:lang w:val="ru-RU"/>
+        </w:rPr>
+      </w:pPr>
+      <w:proofErr w:type="spellStart"/>
+      <w:r>
+        <w:t>add_the</w:t>
+      </w:r>
+      <w:r>
+        <w:t>me_</w:t>
+      </w:r>
+      <w:proofErr w:type="gramStart"/>
+      <w:r>
+        <w:t>support</w:t>
+      </w:r>
+      <w:proofErr w:type="spellEnd"/>
+      <w:r>
+        <w:t>(</w:t>
+      </w:r>
+      <w:proofErr w:type="gramEnd"/>
+      <w:r>
+        <w:t xml:space="preserve"> 'post-thumbnails' );</w:t>
+      </w:r>
+    </w:p>
+    <w:p>
+      <w:pPr>
+        <w:ind w:left="0"/>
+      </w:pPr>
+      <w:r>
+        <w:t xml:space="preserve">После этого можно перейти к постам в </w:t>
+      </w:r>
+      <w:proofErr w:type="spellStart"/>
+      <w:r>
+        <w:t>админке</w:t>
+      </w:r>
+      <w:proofErr w:type="spellEnd"/>
+      <w:r>
+        <w:t>, окно прикрепление изображения будет находится справа внизу</w:t>
+      </w:r>
+    </w:p>
+    <w:p>
+      <w:pPr>
+        <w:ind w:left="0"/>
+      </w:pPr>
+    </w:p>
+    <w:p>
+      <w:pPr>
+        <w:pStyle w:val="code"/>
+        <w:ind w:left="0"/>
+        <w:rPr>
+          <w:lang w:val="ru-RU"/>
+        </w:rPr>
       </w:pPr>
     </w:p>
     <w:sectPr>
@@ -243,6 +3255,119 @@
 <file path=word/numbering.xml><?xml version="1.0" encoding="utf-8"?>
 <w:numbering xmlns:ve="http://schemas.openxmlformats.org/markup-compatibility/2006" xmlns:o="urn:schemas-microsoft-com:office:office" xmlns:r="http://schemas.openxmlformats.org/officeDocument/2006/relationships" xmlns:m="http://schemas.openxmlformats.org/officeDocument/2006/math" xmlns:v="urn:schemas-microsoft-com:vml" xmlns:wp="http://schemas.openxmlformats.org/drawingml/2006/wordprocessingDrawing" xmlns:w10="urn:schemas-microsoft-com:office:word" xmlns:w="http://schemas.openxmlformats.org/wordprocessingml/2006/main" xmlns:wne="http://schemas.microsoft.com/office/word/2006/wordml">
   <w:abstractNum w:abstractNumId="0">
+    <w:nsid w:val="09094202"/>
+    <w:multiLevelType w:val="hybridMultilevel"/>
+    <w:tmpl w:val="EFC61546"/>
+    <w:lvl w:ilvl="0" w:tplc="0419000D">
+      <w:start w:val="1"/>
+      <w:numFmt w:val="bullet"/>
+      <w:lvlText w:val=""/>
+      <w:lvlJc w:val="left"/>
+      <w:pPr>
+        <w:ind w:left="1440" w:hanging="360"/>
+      </w:pPr>
+      <w:rPr>
+        <w:rFonts w:ascii="Wingdings" w:hAnsi="Wingdings" w:hint="default"/>
+      </w:rPr>
+    </w:lvl>
+    <w:lvl w:ilvl="1" w:tplc="04190003" w:tentative="1">
+      <w:start w:val="1"/>
+      <w:numFmt w:val="bullet"/>
+      <w:lvlText w:val="o"/>
+      <w:lvlJc w:val="left"/>
+      <w:pPr>
+        <w:ind w:left="2160" w:hanging="360"/>
+      </w:pPr>
+      <w:rPr>
+        <w:rFonts w:ascii="Courier New" w:hAnsi="Courier New" w:cs="Courier New" w:hint="default"/>
+      </w:rPr>
+    </w:lvl>
+    <w:lvl w:ilvl="2" w:tplc="04190005" w:tentative="1">
+      <w:start w:val="1"/>
+      <w:numFmt w:val="bullet"/>
+      <w:lvlText w:val=""/>
+      <w:lvlJc w:val="left"/>
+      <w:pPr>
+        <w:ind w:left="2880" w:hanging="360"/>
+      </w:pPr>
+      <w:rPr>
+        <w:rFonts w:ascii="Wingdings" w:hAnsi="Wingdings" w:hint="default"/>
+      </w:rPr>
+    </w:lvl>
+    <w:lvl w:ilvl="3" w:tplc="04190001" w:tentative="1">
+      <w:start w:val="1"/>
+      <w:numFmt w:val="bullet"/>
+      <w:lvlText w:val=""/>
+      <w:lvlJc w:val="left"/>
+      <w:pPr>
+        <w:ind w:left="3600" w:hanging="360"/>
+      </w:pPr>
+      <w:rPr>
+        <w:rFonts w:ascii="Symbol" w:hAnsi="Symbol" w:hint="default"/>
+      </w:rPr>
+    </w:lvl>
+    <w:lvl w:ilvl="4" w:tplc="04190003" w:tentative="1">
+      <w:start w:val="1"/>
+      <w:numFmt w:val="bullet"/>
+      <w:lvlText w:val="o"/>
+      <w:lvlJc w:val="left"/>
+      <w:pPr>
+        <w:ind w:left="4320" w:hanging="360"/>
+      </w:pPr>
+      <w:rPr>
+        <w:rFonts w:ascii="Courier New" w:hAnsi="Courier New" w:cs="Courier New" w:hint="default"/>
+      </w:rPr>
+    </w:lvl>
+    <w:lvl w:ilvl="5" w:tplc="04190005" w:tentative="1">
+      <w:start w:val="1"/>
+      <w:numFmt w:val="bullet"/>
+      <w:lvlText w:val=""/>
+      <w:lvlJc w:val="left"/>
+      <w:pPr>
+        <w:ind w:left="5040" w:hanging="360"/>
+      </w:pPr>
+      <w:rPr>
+        <w:rFonts w:ascii="Wingdings" w:hAnsi="Wingdings" w:hint="default"/>
+      </w:rPr>
+    </w:lvl>
+    <w:lvl w:ilvl="6" w:tplc="04190001" w:tentative="1">
+      <w:start w:val="1"/>
+      <w:numFmt w:val="bullet"/>
+      <w:lvlText w:val=""/>
+      <w:lvlJc w:val="left"/>
+      <w:pPr>
+        <w:ind w:left="5760" w:hanging="360"/>
+      </w:pPr>
+      <w:rPr>
+        <w:rFonts w:ascii="Symbol" w:hAnsi="Symbol" w:hint="default"/>
+      </w:rPr>
+    </w:lvl>
+    <w:lvl w:ilvl="7" w:tplc="04190003" w:tentative="1">
+      <w:start w:val="1"/>
+      <w:numFmt w:val="bullet"/>
+      <w:lvlText w:val="o"/>
+      <w:lvlJc w:val="left"/>
+      <w:pPr>
+        <w:ind w:left="6480" w:hanging="360"/>
+      </w:pPr>
+      <w:rPr>
+        <w:rFonts w:ascii="Courier New" w:hAnsi="Courier New" w:cs="Courier New" w:hint="default"/>
+      </w:rPr>
+    </w:lvl>
+    <w:lvl w:ilvl="8" w:tplc="04190005" w:tentative="1">
+      <w:start w:val="1"/>
+      <w:numFmt w:val="bullet"/>
+      <w:lvlText w:val=""/>
+      <w:lvlJc w:val="left"/>
+      <w:pPr>
+        <w:ind w:left="7200" w:hanging="360"/>
+      </w:pPr>
+      <w:rPr>
+        <w:rFonts w:ascii="Wingdings" w:hAnsi="Wingdings" w:hint="default"/>
+      </w:rPr>
+    </w:lvl>
+  </w:abstractNum>
+  <w:abstractNum w:abstractNumId="1">
     <w:nsid w:val="12ED42B5"/>
     <w:multiLevelType w:val="hybridMultilevel"/>
     <w:tmpl w:val="6666DAA8"/>
@@ -331,7 +3456,96 @@
       </w:pPr>
     </w:lvl>
   </w:abstractNum>
-  <w:abstractNum w:abstractNumId="1">
+  <w:abstractNum w:abstractNumId="2">
+    <w:nsid w:val="1C69234C"/>
+    <w:multiLevelType w:val="hybridMultilevel"/>
+    <w:tmpl w:val="7D0493F6"/>
+    <w:lvl w:ilvl="0" w:tplc="0419000F">
+      <w:start w:val="1"/>
+      <w:numFmt w:val="decimal"/>
+      <w:lvlText w:val="%1."/>
+      <w:lvlJc w:val="left"/>
+      <w:pPr>
+        <w:ind w:left="720" w:hanging="360"/>
+      </w:pPr>
+      <w:rPr>
+        <w:rFonts w:hint="default"/>
+      </w:rPr>
+    </w:lvl>
+    <w:lvl w:ilvl="1" w:tplc="04190019" w:tentative="1">
+      <w:start w:val="1"/>
+      <w:numFmt w:val="lowerLetter"/>
+      <w:lvlText w:val="%2."/>
+      <w:lvlJc w:val="left"/>
+      <w:pPr>
+        <w:ind w:left="1440" w:hanging="360"/>
+      </w:pPr>
+    </w:lvl>
+    <w:lvl w:ilvl="2" w:tplc="0419001B" w:tentative="1">
+      <w:start w:val="1"/>
+      <w:numFmt w:val="lowerRoman"/>
+      <w:lvlText w:val="%3."/>
+      <w:lvlJc w:val="right"/>
+      <w:pPr>
+        <w:ind w:left="2160" w:hanging="180"/>
+      </w:pPr>
+    </w:lvl>
+    <w:lvl w:ilvl="3" w:tplc="0419000F" w:tentative="1">
+      <w:start w:val="1"/>
+      <w:numFmt w:val="decimal"/>
+      <w:lvlText w:val="%4."/>
+      <w:lvlJc w:val="left"/>
+      <w:pPr>
+        <w:ind w:left="2880" w:hanging="360"/>
+      </w:pPr>
+    </w:lvl>
+    <w:lvl w:ilvl="4" w:tplc="04190019" w:tentative="1">
+      <w:start w:val="1"/>
+      <w:numFmt w:val="lowerLetter"/>
+      <w:lvlText w:val="%5."/>
+      <w:lvlJc w:val="left"/>
+      <w:pPr>
+        <w:ind w:left="3600" w:hanging="360"/>
+      </w:pPr>
+    </w:lvl>
+    <w:lvl w:ilvl="5" w:tplc="0419001B" w:tentative="1">
+      <w:start w:val="1"/>
+      <w:numFmt w:val="lowerRoman"/>
+      <w:lvlText w:val="%6."/>
+      <w:lvlJc w:val="right"/>
+      <w:pPr>
+        <w:ind w:left="4320" w:hanging="180"/>
+      </w:pPr>
+    </w:lvl>
+    <w:lvl w:ilvl="6" w:tplc="0419000F" w:tentative="1">
+      <w:start w:val="1"/>
+      <w:numFmt w:val="decimal"/>
+      <w:lvlText w:val="%7."/>
+      <w:lvlJc w:val="left"/>
+      <w:pPr>
+        <w:ind w:left="5040" w:hanging="360"/>
+      </w:pPr>
+    </w:lvl>
+    <w:lvl w:ilvl="7" w:tplc="04190019" w:tentative="1">
+      <w:start w:val="1"/>
+      <w:numFmt w:val="lowerLetter"/>
+      <w:lvlText w:val="%8."/>
+      <w:lvlJc w:val="left"/>
+      <w:pPr>
+        <w:ind w:left="5760" w:hanging="360"/>
+      </w:pPr>
+    </w:lvl>
+    <w:lvl w:ilvl="8" w:tplc="0419001B" w:tentative="1">
+      <w:start w:val="1"/>
+      <w:numFmt w:val="lowerRoman"/>
+      <w:lvlText w:val="%9."/>
+      <w:lvlJc w:val="right"/>
+      <w:pPr>
+        <w:ind w:left="6480" w:hanging="180"/>
+      </w:pPr>
+    </w:lvl>
+  </w:abstractNum>
+  <w:abstractNum w:abstractNumId="3">
     <w:nsid w:val="20DB3148"/>
     <w:multiLevelType w:val="hybridMultilevel"/>
     <w:tmpl w:val="CCD80676"/>
@@ -444,7 +3658,436 @@
       </w:rPr>
     </w:lvl>
   </w:abstractNum>
-  <w:abstractNum w:abstractNumId="2">
+  <w:abstractNum w:abstractNumId="4">
+    <w:nsid w:val="216A217E"/>
+    <w:multiLevelType w:val="hybridMultilevel"/>
+    <w:tmpl w:val="BBDA0B56"/>
+    <w:lvl w:ilvl="0" w:tplc="2D50A2C2">
+      <w:start w:val="1"/>
+      <w:numFmt w:val="decimal"/>
+      <w:lvlText w:val="%1."/>
+      <w:lvlJc w:val="left"/>
+      <w:pPr>
+        <w:ind w:left="720" w:hanging="360"/>
+      </w:pPr>
+      <w:rPr>
+        <w:rFonts w:hint="default"/>
+        <w:b w:val="0"/>
+      </w:rPr>
+    </w:lvl>
+    <w:lvl w:ilvl="1" w:tplc="04190019" w:tentative="1">
+      <w:start w:val="1"/>
+      <w:numFmt w:val="lowerLetter"/>
+      <w:lvlText w:val="%2."/>
+      <w:lvlJc w:val="left"/>
+      <w:pPr>
+        <w:ind w:left="1440" w:hanging="360"/>
+      </w:pPr>
+    </w:lvl>
+    <w:lvl w:ilvl="2" w:tplc="0419001B" w:tentative="1">
+      <w:start w:val="1"/>
+      <w:numFmt w:val="lowerRoman"/>
+      <w:lvlText w:val="%3."/>
+      <w:lvlJc w:val="right"/>
+      <w:pPr>
+        <w:ind w:left="2160" w:hanging="180"/>
+      </w:pPr>
+    </w:lvl>
+    <w:lvl w:ilvl="3" w:tplc="0419000F" w:tentative="1">
+      <w:start w:val="1"/>
+      <w:numFmt w:val="decimal"/>
+      <w:lvlText w:val="%4."/>
+      <w:lvlJc w:val="left"/>
+      <w:pPr>
+        <w:ind w:left="2880" w:hanging="360"/>
+      </w:pPr>
+    </w:lvl>
+    <w:lvl w:ilvl="4" w:tplc="04190019" w:tentative="1">
+      <w:start w:val="1"/>
+      <w:numFmt w:val="lowerLetter"/>
+      <w:lvlText w:val="%5."/>
+      <w:lvlJc w:val="left"/>
+      <w:pPr>
+        <w:ind w:left="3600" w:hanging="360"/>
+      </w:pPr>
+    </w:lvl>
+    <w:lvl w:ilvl="5" w:tplc="0419001B" w:tentative="1">
+      <w:start w:val="1"/>
+      <w:numFmt w:val="lowerRoman"/>
+      <w:lvlText w:val="%6."/>
+      <w:lvlJc w:val="right"/>
+      <w:pPr>
+        <w:ind w:left="4320" w:hanging="180"/>
+      </w:pPr>
+    </w:lvl>
+    <w:lvl w:ilvl="6" w:tplc="0419000F" w:tentative="1">
+      <w:start w:val="1"/>
+      <w:numFmt w:val="decimal"/>
+      <w:lvlText w:val="%7."/>
+      <w:lvlJc w:val="left"/>
+      <w:pPr>
+        <w:ind w:left="5040" w:hanging="360"/>
+      </w:pPr>
+    </w:lvl>
+    <w:lvl w:ilvl="7" w:tplc="04190019" w:tentative="1">
+      <w:start w:val="1"/>
+      <w:numFmt w:val="lowerLetter"/>
+      <w:lvlText w:val="%8."/>
+      <w:lvlJc w:val="left"/>
+      <w:pPr>
+        <w:ind w:left="5760" w:hanging="360"/>
+      </w:pPr>
+    </w:lvl>
+    <w:lvl w:ilvl="8" w:tplc="0419001B" w:tentative="1">
+      <w:start w:val="1"/>
+      <w:numFmt w:val="lowerRoman"/>
+      <w:lvlText w:val="%9."/>
+      <w:lvlJc w:val="right"/>
+      <w:pPr>
+        <w:ind w:left="6480" w:hanging="180"/>
+      </w:pPr>
+    </w:lvl>
+  </w:abstractNum>
+  <w:abstractNum w:abstractNumId="5">
+    <w:nsid w:val="260A0A88"/>
+    <w:multiLevelType w:val="hybridMultilevel"/>
+    <w:tmpl w:val="750A94C6"/>
+    <w:lvl w:ilvl="0" w:tplc="04190001">
+      <w:start w:val="1"/>
+      <w:numFmt w:val="bullet"/>
+      <w:lvlText w:val=""/>
+      <w:lvlJc w:val="left"/>
+      <w:pPr>
+        <w:ind w:left="720" w:hanging="360"/>
+      </w:pPr>
+      <w:rPr>
+        <w:rFonts w:ascii="Symbol" w:hAnsi="Symbol" w:hint="default"/>
+      </w:rPr>
+    </w:lvl>
+    <w:lvl w:ilvl="1" w:tplc="04190003" w:tentative="1">
+      <w:start w:val="1"/>
+      <w:numFmt w:val="bullet"/>
+      <w:lvlText w:val="o"/>
+      <w:lvlJc w:val="left"/>
+      <w:pPr>
+        <w:ind w:left="1440" w:hanging="360"/>
+      </w:pPr>
+      <w:rPr>
+        <w:rFonts w:ascii="Courier New" w:hAnsi="Courier New" w:cs="Courier New" w:hint="default"/>
+      </w:rPr>
+    </w:lvl>
+    <w:lvl w:ilvl="2" w:tplc="04190005" w:tentative="1">
+      <w:start w:val="1"/>
+      <w:numFmt w:val="bullet"/>
+      <w:lvlText w:val=""/>
+      <w:lvlJc w:val="left"/>
+      <w:pPr>
+        <w:ind w:left="2160" w:hanging="360"/>
+      </w:pPr>
+      <w:rPr>
+        <w:rFonts w:ascii="Wingdings" w:hAnsi="Wingdings" w:hint="default"/>
+      </w:rPr>
+    </w:lvl>
+    <w:lvl w:ilvl="3" w:tplc="04190001" w:tentative="1">
+      <w:start w:val="1"/>
+      <w:numFmt w:val="bullet"/>
+      <w:lvlText w:val=""/>
+      <w:lvlJc w:val="left"/>
+      <w:pPr>
+        <w:ind w:left="2880" w:hanging="360"/>
+      </w:pPr>
+      <w:rPr>
+        <w:rFonts w:ascii="Symbol" w:hAnsi="Symbol" w:hint="default"/>
+      </w:rPr>
+    </w:lvl>
+    <w:lvl w:ilvl="4" w:tplc="04190003" w:tentative="1">
+      <w:start w:val="1"/>
+      <w:numFmt w:val="bullet"/>
+      <w:lvlText w:val="o"/>
+      <w:lvlJc w:val="left"/>
+      <w:pPr>
+        <w:ind w:left="3600" w:hanging="360"/>
+      </w:pPr>
+      <w:rPr>
+        <w:rFonts w:ascii="Courier New" w:hAnsi="Courier New" w:cs="Courier New" w:hint="default"/>
+      </w:rPr>
+    </w:lvl>
+    <w:lvl w:ilvl="5" w:tplc="04190005" w:tentative="1">
+      <w:start w:val="1"/>
+      <w:numFmt w:val="bullet"/>
+      <w:lvlText w:val=""/>
+      <w:lvlJc w:val="left"/>
+      <w:pPr>
+        <w:ind w:left="4320" w:hanging="360"/>
+      </w:pPr>
+      <w:rPr>
+        <w:rFonts w:ascii="Wingdings" w:hAnsi="Wingdings" w:hint="default"/>
+      </w:rPr>
+    </w:lvl>
+    <w:lvl w:ilvl="6" w:tplc="04190001" w:tentative="1">
+      <w:start w:val="1"/>
+      <w:numFmt w:val="bullet"/>
+      <w:lvlText w:val=""/>
+      <w:lvlJc w:val="left"/>
+      <w:pPr>
+        <w:ind w:left="5040" w:hanging="360"/>
+      </w:pPr>
+      <w:rPr>
+        <w:rFonts w:ascii="Symbol" w:hAnsi="Symbol" w:hint="default"/>
+      </w:rPr>
+    </w:lvl>
+    <w:lvl w:ilvl="7" w:tplc="04190003" w:tentative="1">
+      <w:start w:val="1"/>
+      <w:numFmt w:val="bullet"/>
+      <w:lvlText w:val="o"/>
+      <w:lvlJc w:val="left"/>
+      <w:pPr>
+        <w:ind w:left="5760" w:hanging="360"/>
+      </w:pPr>
+      <w:rPr>
+        <w:rFonts w:ascii="Courier New" w:hAnsi="Courier New" w:cs="Courier New" w:hint="default"/>
+      </w:rPr>
+    </w:lvl>
+    <w:lvl w:ilvl="8" w:tplc="04190005" w:tentative="1">
+      <w:start w:val="1"/>
+      <w:numFmt w:val="bullet"/>
+      <w:lvlText w:val=""/>
+      <w:lvlJc w:val="left"/>
+      <w:pPr>
+        <w:ind w:left="6480" w:hanging="360"/>
+      </w:pPr>
+      <w:rPr>
+        <w:rFonts w:ascii="Wingdings" w:hAnsi="Wingdings" w:hint="default"/>
+      </w:rPr>
+    </w:lvl>
+  </w:abstractNum>
+  <w:abstractNum w:abstractNumId="6">
+    <w:nsid w:val="30F8601C"/>
+    <w:multiLevelType w:val="hybridMultilevel"/>
+    <w:tmpl w:val="677EE1AE"/>
+    <w:lvl w:ilvl="0" w:tplc="0419000D">
+      <w:start w:val="1"/>
+      <w:numFmt w:val="bullet"/>
+      <w:lvlText w:val=""/>
+      <w:lvlJc w:val="left"/>
+      <w:pPr>
+        <w:ind w:left="1440" w:hanging="360"/>
+      </w:pPr>
+      <w:rPr>
+        <w:rFonts w:ascii="Wingdings" w:hAnsi="Wingdings" w:hint="default"/>
+      </w:rPr>
+    </w:lvl>
+    <w:lvl w:ilvl="1" w:tplc="04190003" w:tentative="1">
+      <w:start w:val="1"/>
+      <w:numFmt w:val="bullet"/>
+      <w:lvlText w:val="o"/>
+      <w:lvlJc w:val="left"/>
+      <w:pPr>
+        <w:ind w:left="2160" w:hanging="360"/>
+      </w:pPr>
+      <w:rPr>
+        <w:rFonts w:ascii="Courier New" w:hAnsi="Courier New" w:cs="Courier New" w:hint="default"/>
+      </w:rPr>
+    </w:lvl>
+    <w:lvl w:ilvl="2" w:tplc="04190005" w:tentative="1">
+      <w:start w:val="1"/>
+      <w:numFmt w:val="bullet"/>
+      <w:lvlText w:val=""/>
+      <w:lvlJc w:val="left"/>
+      <w:pPr>
+        <w:ind w:left="2880" w:hanging="360"/>
+      </w:pPr>
+      <w:rPr>
+        <w:rFonts w:ascii="Wingdings" w:hAnsi="Wingdings" w:hint="default"/>
+      </w:rPr>
+    </w:lvl>
+    <w:lvl w:ilvl="3" w:tplc="04190001" w:tentative="1">
+      <w:start w:val="1"/>
+      <w:numFmt w:val="bullet"/>
+      <w:lvlText w:val=""/>
+      <w:lvlJc w:val="left"/>
+      <w:pPr>
+        <w:ind w:left="3600" w:hanging="360"/>
+      </w:pPr>
+      <w:rPr>
+        <w:rFonts w:ascii="Symbol" w:hAnsi="Symbol" w:hint="default"/>
+      </w:rPr>
+    </w:lvl>
+    <w:lvl w:ilvl="4" w:tplc="04190003" w:tentative="1">
+      <w:start w:val="1"/>
+      <w:numFmt w:val="bullet"/>
+      <w:lvlText w:val="o"/>
+      <w:lvlJc w:val="left"/>
+      <w:pPr>
+        <w:ind w:left="4320" w:hanging="360"/>
+      </w:pPr>
+      <w:rPr>
+        <w:rFonts w:ascii="Courier New" w:hAnsi="Courier New" w:cs="Courier New" w:hint="default"/>
+      </w:rPr>
+    </w:lvl>
+    <w:lvl w:ilvl="5" w:tplc="04190005" w:tentative="1">
+      <w:start w:val="1"/>
+      <w:numFmt w:val="bullet"/>
+      <w:lvlText w:val=""/>
+      <w:lvlJc w:val="left"/>
+      <w:pPr>
+        <w:ind w:left="5040" w:hanging="360"/>
+      </w:pPr>
+      <w:rPr>
+        <w:rFonts w:ascii="Wingdings" w:hAnsi="Wingdings" w:hint="default"/>
+      </w:rPr>
+    </w:lvl>
+    <w:lvl w:ilvl="6" w:tplc="04190001" w:tentative="1">
+      <w:start w:val="1"/>
+      <w:numFmt w:val="bullet"/>
+      <w:lvlText w:val=""/>
+      <w:lvlJc w:val="left"/>
+      <w:pPr>
+        <w:ind w:left="5760" w:hanging="360"/>
+      </w:pPr>
+      <w:rPr>
+        <w:rFonts w:ascii="Symbol" w:hAnsi="Symbol" w:hint="default"/>
+      </w:rPr>
+    </w:lvl>
+    <w:lvl w:ilvl="7" w:tplc="04190003" w:tentative="1">
+      <w:start w:val="1"/>
+      <w:numFmt w:val="bullet"/>
+      <w:lvlText w:val="o"/>
+      <w:lvlJc w:val="left"/>
+      <w:pPr>
+        <w:ind w:left="6480" w:hanging="360"/>
+      </w:pPr>
+      <w:rPr>
+        <w:rFonts w:ascii="Courier New" w:hAnsi="Courier New" w:cs="Courier New" w:hint="default"/>
+      </w:rPr>
+    </w:lvl>
+    <w:lvl w:ilvl="8" w:tplc="04190005" w:tentative="1">
+      <w:start w:val="1"/>
+      <w:numFmt w:val="bullet"/>
+      <w:lvlText w:val=""/>
+      <w:lvlJc w:val="left"/>
+      <w:pPr>
+        <w:ind w:left="7200" w:hanging="360"/>
+      </w:pPr>
+      <w:rPr>
+        <w:rFonts w:ascii="Wingdings" w:hAnsi="Wingdings" w:hint="default"/>
+      </w:rPr>
+    </w:lvl>
+  </w:abstractNum>
+  <w:abstractNum w:abstractNumId="7">
+    <w:nsid w:val="38723BA3"/>
+    <w:multiLevelType w:val="hybridMultilevel"/>
+    <w:tmpl w:val="35E6129E"/>
+    <w:lvl w:ilvl="0" w:tplc="04190001">
+      <w:start w:val="1"/>
+      <w:numFmt w:val="bullet"/>
+      <w:lvlText w:val=""/>
+      <w:lvlJc w:val="left"/>
+      <w:pPr>
+        <w:ind w:left="720" w:hanging="360"/>
+      </w:pPr>
+      <w:rPr>
+        <w:rFonts w:ascii="Symbol" w:hAnsi="Symbol" w:hint="default"/>
+      </w:rPr>
+    </w:lvl>
+    <w:lvl w:ilvl="1" w:tplc="04190003" w:tentative="1">
+      <w:start w:val="1"/>
+      <w:numFmt w:val="bullet"/>
+      <w:lvlText w:val="o"/>
+      <w:lvlJc w:val="left"/>
+      <w:pPr>
+        <w:ind w:left="1440" w:hanging="360"/>
+      </w:pPr>
+      <w:rPr>
+        <w:rFonts w:ascii="Courier New" w:hAnsi="Courier New" w:cs="Courier New" w:hint="default"/>
+      </w:rPr>
+    </w:lvl>
+    <w:lvl w:ilvl="2" w:tplc="04190005" w:tentative="1">
+      <w:start w:val="1"/>
+      <w:numFmt w:val="bullet"/>
+      <w:lvlText w:val=""/>
+      <w:lvlJc w:val="left"/>
+      <w:pPr>
+        <w:ind w:left="2160" w:hanging="360"/>
+      </w:pPr>
+      <w:rPr>
+        <w:rFonts w:ascii="Wingdings" w:hAnsi="Wingdings" w:hint="default"/>
+      </w:rPr>
+    </w:lvl>
+    <w:lvl w:ilvl="3" w:tplc="04190001" w:tentative="1">
+      <w:start w:val="1"/>
+      <w:numFmt w:val="bullet"/>
+      <w:lvlText w:val=""/>
+      <w:lvlJc w:val="left"/>
+      <w:pPr>
+        <w:ind w:left="2880" w:hanging="360"/>
+      </w:pPr>
+      <w:rPr>
+        <w:rFonts w:ascii="Symbol" w:hAnsi="Symbol" w:hint="default"/>
+      </w:rPr>
+    </w:lvl>
+    <w:lvl w:ilvl="4" w:tplc="04190003" w:tentative="1">
+      <w:start w:val="1"/>
+      <w:numFmt w:val="bullet"/>
+      <w:lvlText w:val="o"/>
+      <w:lvlJc w:val="left"/>
+      <w:pPr>
+        <w:ind w:left="3600" w:hanging="360"/>
+      </w:pPr>
+      <w:rPr>
+        <w:rFonts w:ascii="Courier New" w:hAnsi="Courier New" w:cs="Courier New" w:hint="default"/>
+      </w:rPr>
+    </w:lvl>
+    <w:lvl w:ilvl="5" w:tplc="04190005" w:tentative="1">
+      <w:start w:val="1"/>
+      <w:numFmt w:val="bullet"/>
+      <w:lvlText w:val=""/>
+      <w:lvlJc w:val="left"/>
+      <w:pPr>
+        <w:ind w:left="4320" w:hanging="360"/>
+      </w:pPr>
+      <w:rPr>
+        <w:rFonts w:ascii="Wingdings" w:hAnsi="Wingdings" w:hint="default"/>
+      </w:rPr>
+    </w:lvl>
+    <w:lvl w:ilvl="6" w:tplc="04190001" w:tentative="1">
+      <w:start w:val="1"/>
+      <w:numFmt w:val="bullet"/>
+      <w:lvlText w:val=""/>
+      <w:lvlJc w:val="left"/>
+      <w:pPr>
+        <w:ind w:left="5040" w:hanging="360"/>
+      </w:pPr>
+      <w:rPr>
+        <w:rFonts w:ascii="Symbol" w:hAnsi="Symbol" w:hint="default"/>
+      </w:rPr>
+    </w:lvl>
+    <w:lvl w:ilvl="7" w:tplc="04190003" w:tentative="1">
+      <w:start w:val="1"/>
+      <w:numFmt w:val="bullet"/>
+      <w:lvlText w:val="o"/>
+      <w:lvlJc w:val="left"/>
+      <w:pPr>
+        <w:ind w:left="5760" w:hanging="360"/>
+      </w:pPr>
+      <w:rPr>
+        <w:rFonts w:ascii="Courier New" w:hAnsi="Courier New" w:cs="Courier New" w:hint="default"/>
+      </w:rPr>
+    </w:lvl>
+    <w:lvl w:ilvl="8" w:tplc="04190005" w:tentative="1">
+      <w:start w:val="1"/>
+      <w:numFmt w:val="bullet"/>
+      <w:lvlText w:val=""/>
+      <w:lvlJc w:val="left"/>
+      <w:pPr>
+        <w:ind w:left="6480" w:hanging="360"/>
+      </w:pPr>
+      <w:rPr>
+        <w:rFonts w:ascii="Wingdings" w:hAnsi="Wingdings" w:hint="default"/>
+      </w:rPr>
+    </w:lvl>
+  </w:abstractNum>
+  <w:abstractNum w:abstractNumId="8">
     <w:nsid w:val="3F2E0A45"/>
     <w:multiLevelType w:val="hybridMultilevel"/>
     <w:tmpl w:val="153050FC"/>
@@ -533,7 +4176,7 @@
       </w:pPr>
     </w:lvl>
   </w:abstractNum>
-  <w:abstractNum w:abstractNumId="3">
+  <w:abstractNum w:abstractNumId="9">
     <w:nsid w:val="46AD1664"/>
     <w:multiLevelType w:val="hybridMultilevel"/>
     <w:tmpl w:val="E2F46C10"/>
@@ -623,7 +4266,210 @@
       </w:pPr>
     </w:lvl>
   </w:abstractNum>
-  <w:abstractNum w:abstractNumId="4">
+  <w:abstractNum w:abstractNumId="10">
+    <w:nsid w:val="48AD52F9"/>
+    <w:multiLevelType w:val="hybridMultilevel"/>
+    <w:tmpl w:val="C7603FE6"/>
+    <w:lvl w:ilvl="0" w:tplc="2D50A2C2">
+      <w:start w:val="1"/>
+      <w:numFmt w:val="decimal"/>
+      <w:lvlText w:val="%1."/>
+      <w:lvlJc w:val="left"/>
+      <w:pPr>
+        <w:ind w:left="720" w:hanging="360"/>
+      </w:pPr>
+      <w:rPr>
+        <w:rFonts w:hint="default"/>
+        <w:b w:val="0"/>
+      </w:rPr>
+    </w:lvl>
+    <w:lvl w:ilvl="1" w:tplc="04190019" w:tentative="1">
+      <w:start w:val="1"/>
+      <w:numFmt w:val="lowerLetter"/>
+      <w:lvlText w:val="%2."/>
+      <w:lvlJc w:val="left"/>
+      <w:pPr>
+        <w:ind w:left="1440" w:hanging="360"/>
+      </w:pPr>
+    </w:lvl>
+    <w:lvl w:ilvl="2" w:tplc="0419001B" w:tentative="1">
+      <w:start w:val="1"/>
+      <w:numFmt w:val="lowerRoman"/>
+      <w:lvlText w:val="%3."/>
+      <w:lvlJc w:val="right"/>
+      <w:pPr>
+        <w:ind w:left="2160" w:hanging="180"/>
+      </w:pPr>
+    </w:lvl>
+    <w:lvl w:ilvl="3" w:tplc="0419000F" w:tentative="1">
+      <w:start w:val="1"/>
+      <w:numFmt w:val="decimal"/>
+      <w:lvlText w:val="%4."/>
+      <w:lvlJc w:val="left"/>
+      <w:pPr>
+        <w:ind w:left="2880" w:hanging="360"/>
+      </w:pPr>
+    </w:lvl>
+    <w:lvl w:ilvl="4" w:tplc="04190019" w:tentative="1">
+      <w:start w:val="1"/>
+      <w:numFmt w:val="lowerLetter"/>
+      <w:lvlText w:val="%5."/>
+      <w:lvlJc w:val="left"/>
+      <w:pPr>
+        <w:ind w:left="3600" w:hanging="360"/>
+      </w:pPr>
+    </w:lvl>
+    <w:lvl w:ilvl="5" w:tplc="0419001B" w:tentative="1">
+      <w:start w:val="1"/>
+      <w:numFmt w:val="lowerRoman"/>
+      <w:lvlText w:val="%6."/>
+      <w:lvlJc w:val="right"/>
+      <w:pPr>
+        <w:ind w:left="4320" w:hanging="180"/>
+      </w:pPr>
+    </w:lvl>
+    <w:lvl w:ilvl="6" w:tplc="0419000F" w:tentative="1">
+      <w:start w:val="1"/>
+      <w:numFmt w:val="decimal"/>
+      <w:lvlText w:val="%7."/>
+      <w:lvlJc w:val="left"/>
+      <w:pPr>
+        <w:ind w:left="5040" w:hanging="360"/>
+      </w:pPr>
+    </w:lvl>
+    <w:lvl w:ilvl="7" w:tplc="04190019" w:tentative="1">
+      <w:start w:val="1"/>
+      <w:numFmt w:val="lowerLetter"/>
+      <w:lvlText w:val="%8."/>
+      <w:lvlJc w:val="left"/>
+      <w:pPr>
+        <w:ind w:left="5760" w:hanging="360"/>
+      </w:pPr>
+    </w:lvl>
+    <w:lvl w:ilvl="8" w:tplc="0419001B" w:tentative="1">
+      <w:start w:val="1"/>
+      <w:numFmt w:val="lowerRoman"/>
+      <w:lvlText w:val="%9."/>
+      <w:lvlJc w:val="right"/>
+      <w:pPr>
+        <w:ind w:left="6480" w:hanging="180"/>
+      </w:pPr>
+    </w:lvl>
+  </w:abstractNum>
+  <w:abstractNum w:abstractNumId="11">
+    <w:nsid w:val="4B7B03C2"/>
+    <w:multiLevelType w:val="hybridMultilevel"/>
+    <w:tmpl w:val="CA049C76"/>
+    <w:lvl w:ilvl="0" w:tplc="04190001">
+      <w:start w:val="1"/>
+      <w:numFmt w:val="bullet"/>
+      <w:lvlText w:val=""/>
+      <w:lvlJc w:val="left"/>
+      <w:pPr>
+        <w:ind w:left="720" w:hanging="360"/>
+      </w:pPr>
+      <w:rPr>
+        <w:rFonts w:ascii="Symbol" w:hAnsi="Symbol" w:hint="default"/>
+      </w:rPr>
+    </w:lvl>
+    <w:lvl w:ilvl="1" w:tplc="04190003" w:tentative="1">
+      <w:start w:val="1"/>
+      <w:numFmt w:val="bullet"/>
+      <w:lvlText w:val="o"/>
+      <w:lvlJc w:val="left"/>
+      <w:pPr>
+        <w:ind w:left="1440" w:hanging="360"/>
+      </w:pPr>
+      <w:rPr>
+        <w:rFonts w:ascii="Courier New" w:hAnsi="Courier New" w:cs="Courier New" w:hint="default"/>
+      </w:rPr>
+    </w:lvl>
+    <w:lvl w:ilvl="2" w:tplc="04190005" w:tentative="1">
+      <w:start w:val="1"/>
+      <w:numFmt w:val="bullet"/>
+      <w:lvlText w:val=""/>
+      <w:lvlJc w:val="left"/>
+      <w:pPr>
+        <w:ind w:left="2160" w:hanging="360"/>
+      </w:pPr>
+      <w:rPr>
+        <w:rFonts w:ascii="Wingdings" w:hAnsi="Wingdings" w:hint="default"/>
+      </w:rPr>
+    </w:lvl>
+    <w:lvl w:ilvl="3" w:tplc="04190001" w:tentative="1">
+      <w:start w:val="1"/>
+      <w:numFmt w:val="bullet"/>
+      <w:lvlText w:val=""/>
+      <w:lvlJc w:val="left"/>
+      <w:pPr>
+        <w:ind w:left="2880" w:hanging="360"/>
+      </w:pPr>
+      <w:rPr>
+        <w:rFonts w:ascii="Symbol" w:hAnsi="Symbol" w:hint="default"/>
+      </w:rPr>
+    </w:lvl>
+    <w:lvl w:ilvl="4" w:tplc="04190003" w:tentative="1">
+      <w:start w:val="1"/>
+      <w:numFmt w:val="bullet"/>
+      <w:lvlText w:val="o"/>
+      <w:lvlJc w:val="left"/>
+      <w:pPr>
+        <w:ind w:left="3600" w:hanging="360"/>
+      </w:pPr>
+      <w:rPr>
+        <w:rFonts w:ascii="Courier New" w:hAnsi="Courier New" w:cs="Courier New" w:hint="default"/>
+      </w:rPr>
+    </w:lvl>
+    <w:lvl w:ilvl="5" w:tplc="04190005" w:tentative="1">
+      <w:start w:val="1"/>
+      <w:numFmt w:val="bullet"/>
+      <w:lvlText w:val=""/>
+      <w:lvlJc w:val="left"/>
+      <w:pPr>
+        <w:ind w:left="4320" w:hanging="360"/>
+      </w:pPr>
+      <w:rPr>
+        <w:rFonts w:ascii="Wingdings" w:hAnsi="Wingdings" w:hint="default"/>
+      </w:rPr>
+    </w:lvl>
+    <w:lvl w:ilvl="6" w:tplc="04190001" w:tentative="1">
+      <w:start w:val="1"/>
+      <w:numFmt w:val="bullet"/>
+      <w:lvlText w:val=""/>
+      <w:lvlJc w:val="left"/>
+      <w:pPr>
+        <w:ind w:left="5040" w:hanging="360"/>
+      </w:pPr>
+      <w:rPr>
+        <w:rFonts w:ascii="Symbol" w:hAnsi="Symbol" w:hint="default"/>
+      </w:rPr>
+    </w:lvl>
+    <w:lvl w:ilvl="7" w:tplc="04190003" w:tentative="1">
+      <w:start w:val="1"/>
+      <w:numFmt w:val="bullet"/>
+      <w:lvlText w:val="o"/>
+      <w:lvlJc w:val="left"/>
+      <w:pPr>
+        <w:ind w:left="5760" w:hanging="360"/>
+      </w:pPr>
+      <w:rPr>
+        <w:rFonts w:ascii="Courier New" w:hAnsi="Courier New" w:cs="Courier New" w:hint="default"/>
+      </w:rPr>
+    </w:lvl>
+    <w:lvl w:ilvl="8" w:tplc="04190005" w:tentative="1">
+      <w:start w:val="1"/>
+      <w:numFmt w:val="bullet"/>
+      <w:lvlText w:val=""/>
+      <w:lvlJc w:val="left"/>
+      <w:pPr>
+        <w:ind w:left="6480" w:hanging="360"/>
+      </w:pPr>
+      <w:rPr>
+        <w:rFonts w:ascii="Wingdings" w:hAnsi="Wingdings" w:hint="default"/>
+      </w:rPr>
+    </w:lvl>
+  </w:abstractNum>
+  <w:abstractNum w:abstractNumId="12">
     <w:nsid w:val="4BE72E5A"/>
     <w:multiLevelType w:val="hybridMultilevel"/>
     <w:tmpl w:val="F8CE817A"/>
@@ -712,7 +4558,7 @@
       </w:pPr>
     </w:lvl>
   </w:abstractNum>
-  <w:abstractNum w:abstractNumId="5">
+  <w:abstractNum w:abstractNumId="13">
     <w:nsid w:val="59782164"/>
     <w:multiLevelType w:val="hybridMultilevel"/>
     <w:tmpl w:val="82F8F93C"/>
@@ -825,7 +4671,7 @@
       </w:rPr>
     </w:lvl>
   </w:abstractNum>
-  <w:abstractNum w:abstractNumId="6">
+  <w:abstractNum w:abstractNumId="14">
     <w:nsid w:val="5A9C503F"/>
     <w:multiLevelType w:val="hybridMultilevel"/>
     <w:tmpl w:val="B3A2E1D6"/>
@@ -914,7 +4760,233 @@
       </w:pPr>
     </w:lvl>
   </w:abstractNum>
-  <w:abstractNum w:abstractNumId="7">
+  <w:abstractNum w:abstractNumId="15">
+    <w:nsid w:val="64055D20"/>
+    <w:multiLevelType w:val="hybridMultilevel"/>
+    <w:tmpl w:val="E0944FD6"/>
+    <w:lvl w:ilvl="0" w:tplc="3FBC6C36">
+      <w:start w:val="1"/>
+      <w:numFmt w:val="bullet"/>
+      <w:lvlText w:val=""/>
+      <w:lvlJc w:val="left"/>
+      <w:pPr>
+        <w:ind w:left="720" w:hanging="360"/>
+      </w:pPr>
+      <w:rPr>
+        <w:rFonts w:ascii="Symbol" w:hAnsi="Symbol" w:hint="default"/>
+      </w:rPr>
+    </w:lvl>
+    <w:lvl w:ilvl="1" w:tplc="04190003" w:tentative="1">
+      <w:start w:val="1"/>
+      <w:numFmt w:val="bullet"/>
+      <w:lvlText w:val="o"/>
+      <w:lvlJc w:val="left"/>
+      <w:pPr>
+        <w:ind w:left="1440" w:hanging="360"/>
+      </w:pPr>
+      <w:rPr>
+        <w:rFonts w:ascii="Courier New" w:hAnsi="Courier New" w:cs="Courier New" w:hint="default"/>
+      </w:rPr>
+    </w:lvl>
+    <w:lvl w:ilvl="2" w:tplc="04190005" w:tentative="1">
+      <w:start w:val="1"/>
+      <w:numFmt w:val="bullet"/>
+      <w:lvlText w:val=""/>
+      <w:lvlJc w:val="left"/>
+      <w:pPr>
+        <w:ind w:left="2160" w:hanging="360"/>
+      </w:pPr>
+      <w:rPr>
+        <w:rFonts w:ascii="Wingdings" w:hAnsi="Wingdings" w:hint="default"/>
+      </w:rPr>
+    </w:lvl>
+    <w:lvl w:ilvl="3" w:tplc="04190001" w:tentative="1">
+      <w:start w:val="1"/>
+      <w:numFmt w:val="bullet"/>
+      <w:lvlText w:val=""/>
+      <w:lvlJc w:val="left"/>
+      <w:pPr>
+        <w:ind w:left="2880" w:hanging="360"/>
+      </w:pPr>
+      <w:rPr>
+        <w:rFonts w:ascii="Symbol" w:hAnsi="Symbol" w:hint="default"/>
+      </w:rPr>
+    </w:lvl>
+    <w:lvl w:ilvl="4" w:tplc="04190003" w:tentative="1">
+      <w:start w:val="1"/>
+      <w:numFmt w:val="bullet"/>
+      <w:lvlText w:val="o"/>
+      <w:lvlJc w:val="left"/>
+      <w:pPr>
+        <w:ind w:left="3600" w:hanging="360"/>
+      </w:pPr>
+      <w:rPr>
+        <w:rFonts w:ascii="Courier New" w:hAnsi="Courier New" w:cs="Courier New" w:hint="default"/>
+      </w:rPr>
+    </w:lvl>
+    <w:lvl w:ilvl="5" w:tplc="04190005" w:tentative="1">
+      <w:start w:val="1"/>
+      <w:numFmt w:val="bullet"/>
+      <w:lvlText w:val=""/>
+      <w:lvlJc w:val="left"/>
+      <w:pPr>
+        <w:ind w:left="4320" w:hanging="360"/>
+      </w:pPr>
+      <w:rPr>
+        <w:rFonts w:ascii="Wingdings" w:hAnsi="Wingdings" w:hint="default"/>
+      </w:rPr>
+    </w:lvl>
+    <w:lvl w:ilvl="6" w:tplc="04190001" w:tentative="1">
+      <w:start w:val="1"/>
+      <w:numFmt w:val="bullet"/>
+      <w:lvlText w:val=""/>
+      <w:lvlJc w:val="left"/>
+      <w:pPr>
+        <w:ind w:left="5040" w:hanging="360"/>
+      </w:pPr>
+      <w:rPr>
+        <w:rFonts w:ascii="Symbol" w:hAnsi="Symbol" w:hint="default"/>
+      </w:rPr>
+    </w:lvl>
+    <w:lvl w:ilvl="7" w:tplc="04190003" w:tentative="1">
+      <w:start w:val="1"/>
+      <w:numFmt w:val="bullet"/>
+      <w:lvlText w:val="o"/>
+      <w:lvlJc w:val="left"/>
+      <w:pPr>
+        <w:ind w:left="5760" w:hanging="360"/>
+      </w:pPr>
+      <w:rPr>
+        <w:rFonts w:ascii="Courier New" w:hAnsi="Courier New" w:cs="Courier New" w:hint="default"/>
+      </w:rPr>
+    </w:lvl>
+    <w:lvl w:ilvl="8" w:tplc="04190005" w:tentative="1">
+      <w:start w:val="1"/>
+      <w:numFmt w:val="bullet"/>
+      <w:lvlText w:val=""/>
+      <w:lvlJc w:val="left"/>
+      <w:pPr>
+        <w:ind w:left="6480" w:hanging="360"/>
+      </w:pPr>
+      <w:rPr>
+        <w:rFonts w:ascii="Wingdings" w:hAnsi="Wingdings" w:hint="default"/>
+      </w:rPr>
+    </w:lvl>
+  </w:abstractNum>
+  <w:abstractNum w:abstractNumId="16">
+    <w:nsid w:val="65AC4AF4"/>
+    <w:multiLevelType w:val="hybridMultilevel"/>
+    <w:tmpl w:val="F566CE40"/>
+    <w:lvl w:ilvl="0" w:tplc="04190001">
+      <w:start w:val="1"/>
+      <w:numFmt w:val="bullet"/>
+      <w:lvlText w:val=""/>
+      <w:lvlJc w:val="left"/>
+      <w:pPr>
+        <w:ind w:left="720" w:hanging="360"/>
+      </w:pPr>
+      <w:rPr>
+        <w:rFonts w:ascii="Symbol" w:hAnsi="Symbol" w:hint="default"/>
+      </w:rPr>
+    </w:lvl>
+    <w:lvl w:ilvl="1" w:tplc="04190003" w:tentative="1">
+      <w:start w:val="1"/>
+      <w:numFmt w:val="bullet"/>
+      <w:lvlText w:val="o"/>
+      <w:lvlJc w:val="left"/>
+      <w:pPr>
+        <w:ind w:left="1440" w:hanging="360"/>
+      </w:pPr>
+      <w:rPr>
+        <w:rFonts w:ascii="Courier New" w:hAnsi="Courier New" w:cs="Courier New" w:hint="default"/>
+      </w:rPr>
+    </w:lvl>
+    <w:lvl w:ilvl="2" w:tplc="04190005" w:tentative="1">
+      <w:start w:val="1"/>
+      <w:numFmt w:val="bullet"/>
+      <w:lvlText w:val=""/>
+      <w:lvlJc w:val="left"/>
+      <w:pPr>
+        <w:ind w:left="2160" w:hanging="360"/>
+      </w:pPr>
+      <w:rPr>
+        <w:rFonts w:ascii="Wingdings" w:hAnsi="Wingdings" w:hint="default"/>
+      </w:rPr>
+    </w:lvl>
+    <w:lvl w:ilvl="3" w:tplc="04190001" w:tentative="1">
+      <w:start w:val="1"/>
+      <w:numFmt w:val="bullet"/>
+      <w:lvlText w:val=""/>
+      <w:lvlJc w:val="left"/>
+      <w:pPr>
+        <w:ind w:left="2880" w:hanging="360"/>
+      </w:pPr>
+      <w:rPr>
+        <w:rFonts w:ascii="Symbol" w:hAnsi="Symbol" w:hint="default"/>
+      </w:rPr>
+    </w:lvl>
+    <w:lvl w:ilvl="4" w:tplc="04190003" w:tentative="1">
+      <w:start w:val="1"/>
+      <w:numFmt w:val="bullet"/>
+      <w:lvlText w:val="o"/>
+      <w:lvlJc w:val="left"/>
+      <w:pPr>
+        <w:ind w:left="3600" w:hanging="360"/>
+      </w:pPr>
+      <w:rPr>
+        <w:rFonts w:ascii="Courier New" w:hAnsi="Courier New" w:cs="Courier New" w:hint="default"/>
+      </w:rPr>
+    </w:lvl>
+    <w:lvl w:ilvl="5" w:tplc="04190005" w:tentative="1">
+      <w:start w:val="1"/>
+      <w:numFmt w:val="bullet"/>
+      <w:lvlText w:val=""/>
+      <w:lvlJc w:val="left"/>
+      <w:pPr>
+        <w:ind w:left="4320" w:hanging="360"/>
+      </w:pPr>
+      <w:rPr>
+        <w:rFonts w:ascii="Wingdings" w:hAnsi="Wingdings" w:hint="default"/>
+      </w:rPr>
+    </w:lvl>
+    <w:lvl w:ilvl="6" w:tplc="04190001" w:tentative="1">
+      <w:start w:val="1"/>
+      <w:numFmt w:val="bullet"/>
+      <w:lvlText w:val=""/>
+      <w:lvlJc w:val="left"/>
+      <w:pPr>
+        <w:ind w:left="5040" w:hanging="360"/>
+      </w:pPr>
+      <w:rPr>
+        <w:rFonts w:ascii="Symbol" w:hAnsi="Symbol" w:hint="default"/>
+      </w:rPr>
+    </w:lvl>
+    <w:lvl w:ilvl="7" w:tplc="04190003" w:tentative="1">
+      <w:start w:val="1"/>
+      <w:numFmt w:val="bullet"/>
+      <w:lvlText w:val="o"/>
+      <w:lvlJc w:val="left"/>
+      <w:pPr>
+        <w:ind w:left="5760" w:hanging="360"/>
+      </w:pPr>
+      <w:rPr>
+        <w:rFonts w:ascii="Courier New" w:hAnsi="Courier New" w:cs="Courier New" w:hint="default"/>
+      </w:rPr>
+    </w:lvl>
+    <w:lvl w:ilvl="8" w:tplc="04190005" w:tentative="1">
+      <w:start w:val="1"/>
+      <w:numFmt w:val="bullet"/>
+      <w:lvlText w:val=""/>
+      <w:lvlJc w:val="left"/>
+      <w:pPr>
+        <w:ind w:left="6480" w:hanging="360"/>
+      </w:pPr>
+      <w:rPr>
+        <w:rFonts w:ascii="Wingdings" w:hAnsi="Wingdings" w:hint="default"/>
+      </w:rPr>
+    </w:lvl>
+  </w:abstractNum>
+  <w:abstractNum w:abstractNumId="17">
     <w:nsid w:val="73AB3045"/>
     <w:multiLevelType w:val="hybridMultilevel"/>
     <w:tmpl w:val="33ACAC98"/>
@@ -1005,28 +5077,58 @@
     </w:lvl>
   </w:abstractNum>
   <w:num w:numId="1">
+    <w:abstractNumId w:val="12"/>
+  </w:num>
+  <w:num w:numId="2">
+    <w:abstractNumId w:val="17"/>
+  </w:num>
+  <w:num w:numId="3">
+    <w:abstractNumId w:val="3"/>
+  </w:num>
+  <w:num w:numId="4">
+    <w:abstractNumId w:val="14"/>
+  </w:num>
+  <w:num w:numId="5">
+    <w:abstractNumId w:val="9"/>
+  </w:num>
+  <w:num w:numId="6">
+    <w:abstractNumId w:val="8"/>
+  </w:num>
+  <w:num w:numId="7">
+    <w:abstractNumId w:val="1"/>
+  </w:num>
+  <w:num w:numId="8">
+    <w:abstractNumId w:val="13"/>
+  </w:num>
+  <w:num w:numId="9">
+    <w:abstractNumId w:val="2"/>
+  </w:num>
+  <w:num w:numId="10">
+    <w:abstractNumId w:val="11"/>
+  </w:num>
+  <w:num w:numId="11">
+    <w:abstractNumId w:val="15"/>
+  </w:num>
+  <w:num w:numId="12">
+    <w:abstractNumId w:val="6"/>
+  </w:num>
+  <w:num w:numId="13">
+    <w:abstractNumId w:val="5"/>
+  </w:num>
+  <w:num w:numId="14">
+    <w:abstractNumId w:val="7"/>
+  </w:num>
+  <w:num w:numId="15">
     <w:abstractNumId w:val="4"/>
   </w:num>
-  <w:num w:numId="2">
-    <w:abstractNumId w:val="7"/>
+  <w:num w:numId="16">
+    <w:abstractNumId w:val="16"/>
   </w:num>
-  <w:num w:numId="3">
-    <w:abstractNumId w:val="1"/>
+  <w:num w:numId="17">
+    <w:abstractNumId w:val="10"/>
   </w:num>
-  <w:num w:numId="4">
-    <w:abstractNumId w:val="6"/>
-  </w:num>
-  <w:num w:numId="5">
-    <w:abstractNumId w:val="3"/>
-  </w:num>
-  <w:num w:numId="6">
-    <w:abstractNumId w:val="2"/>
-  </w:num>
-  <w:num w:numId="7">
+  <w:num w:numId="18">
     <w:abstractNumId w:val="0"/>
-  </w:num>
-  <w:num w:numId="8">
-    <w:abstractNumId w:val="5"/>
   </w:num>
 </w:numbering>
 </file>
@@ -1265,6 +5367,7 @@
   <w:style w:type="paragraph" w:styleId="a0">
     <w:name w:val="List Paragraph"/>
     <w:basedOn w:val="a"/>
+    <w:link w:val="a4"/>
     <w:uiPriority w:val="34"/>
     <w:qFormat/>
     <w:rsid w:val="00143520"/>
@@ -1272,11 +5375,10 @@
       <w:ind w:left="720"/>
     </w:pPr>
   </w:style>
-  <w:style w:type="character" w:styleId="a4">
+  <w:style w:type="character" w:styleId="a5">
     <w:name w:val="Hyperlink"/>
     <w:basedOn w:val="a1"/>
     <w:uiPriority w:val="99"/>
-    <w:semiHidden/>
     <w:unhideWhenUsed/>
     <w:rsid w:val="0014238E"/>
     <w:rPr>
@@ -1310,6 +5412,135 @@
     <w:rPr>
       <w:rFonts w:ascii="Tahoma" w:hAnsi="Tahoma" w:cs="Tahoma"/>
       <w:b/>
+    </w:rPr>
+  </w:style>
+  <w:style w:type="character" w:styleId="HTML">
+    <w:name w:val="HTML Typewriter"/>
+    <w:basedOn w:val="a1"/>
+    <w:uiPriority w:val="99"/>
+    <w:semiHidden/>
+    <w:unhideWhenUsed/>
+    <w:rsid w:val="007E5733"/>
+    <w:rPr>
+      <w:rFonts w:ascii="Courier New" w:eastAsia="Times New Roman" w:hAnsi="Courier New" w:cs="Courier New"/>
+      <w:sz w:val="20"/>
+      <w:szCs w:val="20"/>
+    </w:rPr>
+  </w:style>
+  <w:style w:type="paragraph" w:customStyle="1" w:styleId="code">
+    <w:name w:val="code"/>
+    <w:basedOn w:val="a0"/>
+    <w:link w:val="code0"/>
+    <w:qFormat/>
+    <w:rsid w:val="007E5733"/>
+    <w:pPr>
+      <w:ind w:left="708"/>
+    </w:pPr>
+    <w:rPr>
+      <w:rFonts w:ascii="Consolas" w:hAnsi="Consolas"/>
+      <w:b/>
+      <w:color w:val="17365D" w:themeColor="text2" w:themeShade="BF"/>
+      <w:shd w:val="clear" w:color="auto" w:fill="FFFFFF"/>
+      <w:lang w:val="en-US"/>
+    </w:rPr>
+  </w:style>
+  <w:style w:type="paragraph" w:styleId="a6">
+    <w:name w:val="Balloon Text"/>
+    <w:basedOn w:val="a"/>
+    <w:link w:val="a7"/>
+    <w:uiPriority w:val="99"/>
+    <w:semiHidden/>
+    <w:unhideWhenUsed/>
+    <w:rsid w:val="007E5733"/>
+    <w:rPr>
+      <w:sz w:val="16"/>
+      <w:szCs w:val="16"/>
+    </w:rPr>
+  </w:style>
+  <w:style w:type="character" w:customStyle="1" w:styleId="a4">
+    <w:name w:val="Абзац списка Знак"/>
+    <w:basedOn w:val="a1"/>
+    <w:link w:val="a0"/>
+    <w:uiPriority w:val="34"/>
+    <w:rsid w:val="007E5733"/>
+    <w:rPr>
+      <w:rFonts w:ascii="Tahoma" w:hAnsi="Tahoma" w:cs="Tahoma"/>
+    </w:rPr>
+  </w:style>
+  <w:style w:type="character" w:customStyle="1" w:styleId="code0">
+    <w:name w:val="code Знак"/>
+    <w:basedOn w:val="a4"/>
+    <w:link w:val="code"/>
+    <w:rsid w:val="007E5733"/>
+    <w:rPr>
+      <w:rFonts w:ascii="Consolas" w:hAnsi="Consolas"/>
+      <w:b/>
+      <w:color w:val="17365D" w:themeColor="text2" w:themeShade="BF"/>
+      <w:lang w:val="en-US"/>
+    </w:rPr>
+  </w:style>
+  <w:style w:type="character" w:customStyle="1" w:styleId="a7">
+    <w:name w:val="Текст выноски Знак"/>
+    <w:basedOn w:val="a1"/>
+    <w:link w:val="a6"/>
+    <w:uiPriority w:val="99"/>
+    <w:semiHidden/>
+    <w:rsid w:val="007E5733"/>
+    <w:rPr>
+      <w:rFonts w:ascii="Tahoma" w:hAnsi="Tahoma" w:cs="Tahoma"/>
+      <w:sz w:val="16"/>
+      <w:szCs w:val="16"/>
+    </w:rPr>
+  </w:style>
+  <w:style w:type="paragraph" w:styleId="HTML0">
+    <w:name w:val="HTML Preformatted"/>
+    <w:basedOn w:val="a"/>
+    <w:link w:val="HTML1"/>
+    <w:uiPriority w:val="99"/>
+    <w:semiHidden/>
+    <w:unhideWhenUsed/>
+    <w:rsid w:val="007E5733"/>
+    <w:pPr>
+      <w:tabs>
+        <w:tab w:val="left" w:pos="916"/>
+        <w:tab w:val="left" w:pos="1832"/>
+        <w:tab w:val="left" w:pos="2748"/>
+        <w:tab w:val="left" w:pos="3664"/>
+        <w:tab w:val="left" w:pos="4580"/>
+        <w:tab w:val="left" w:pos="5496"/>
+        <w:tab w:val="left" w:pos="6412"/>
+        <w:tab w:val="left" w:pos="7328"/>
+        <w:tab w:val="left" w:pos="8244"/>
+        <w:tab w:val="left" w:pos="9160"/>
+        <w:tab w:val="left" w:pos="10076"/>
+        <w:tab w:val="left" w:pos="10992"/>
+        <w:tab w:val="left" w:pos="11908"/>
+        <w:tab w:val="left" w:pos="12824"/>
+        <w:tab w:val="left" w:pos="13740"/>
+        <w:tab w:val="left" w:pos="14656"/>
+      </w:tabs>
+      <w:ind w:left="0"/>
+      <w:contextualSpacing w:val="0"/>
+    </w:pPr>
+    <w:rPr>
+      <w:rFonts w:ascii="Courier New" w:eastAsia="Times New Roman" w:hAnsi="Courier New" w:cs="Courier New"/>
+      <w:sz w:val="20"/>
+      <w:szCs w:val="20"/>
+      <w:lang w:eastAsia="ru-RU"/>
+    </w:rPr>
+  </w:style>
+  <w:style w:type="character" w:customStyle="1" w:styleId="HTML1">
+    <w:name w:val="Стандартный HTML Знак"/>
+    <w:basedOn w:val="a1"/>
+    <w:link w:val="HTML0"/>
+    <w:uiPriority w:val="99"/>
+    <w:semiHidden/>
+    <w:rsid w:val="007E5733"/>
+    <w:rPr>
+      <w:rFonts w:ascii="Courier New" w:eastAsia="Times New Roman" w:hAnsi="Courier New" w:cs="Courier New"/>
+      <w:sz w:val="20"/>
+      <w:szCs w:val="20"/>
+      <w:lang w:eastAsia="ru-RU"/>
     </w:rPr>
   </w:style>
 </w:styles>

</xml_diff>